<commit_message>
t tutorial commit -v
</commit_message>
<xml_diff>
--- a/github_tut.docx
+++ b/github_tut.docx
@@ -264,20 +264,22 @@
           <w:sz w:val="20"/>
           <w:szCs w:val="20"/>
           <w:shd w:val="clear" w:color="auto" w:fill="FFFFFF"/>
-        </w:rPr>
-      </w:pPr>
-      <w:r>
-        <w:rPr>
-          <w:rFonts w:asciiTheme="majorHAnsi" w:eastAsia="Times New Roman" w:hAnsiTheme="majorHAnsi" w:cs="Times New Roman"/>
-          <w:color w:val="F14E32"/>
-          <w:sz w:val="20"/>
-          <w:szCs w:val="20"/>
-          <w:shd w:val="clear" w:color="auto" w:fill="FFFFFF"/>
+          <w:lang w:val="ru-RU"/>
+        </w:rPr>
+      </w:pPr>
+      <w:proofErr w:type="gramStart"/>
+      <w:r>
+        <w:rPr>
+          <w:rFonts w:asciiTheme="majorHAnsi" w:eastAsia="Times New Roman" w:hAnsiTheme="majorHAnsi" w:cs="Times New Roman"/>
+          <w:color w:val="F14E32"/>
+          <w:sz w:val="20"/>
+          <w:szCs w:val="20"/>
+          <w:shd w:val="clear" w:color="auto" w:fill="FFFFFF"/>
+          <w:lang w:val="ru-RU"/>
         </w:rPr>
         <w:t xml:space="preserve">$ </w:t>
       </w:r>
       <w:proofErr w:type="spellStart"/>
-      <w:proofErr w:type="gramStart"/>
       <w:r>
         <w:rPr>
           <w:rFonts w:asciiTheme="majorHAnsi" w:eastAsia="Times New Roman" w:hAnsiTheme="majorHAnsi" w:cs="Times New Roman"/>
@@ -289,50 +291,150 @@
         <w:t>git</w:t>
       </w:r>
       <w:proofErr w:type="spellEnd"/>
+      <w:r>
+        <w:rPr>
+          <w:rFonts w:asciiTheme="majorHAnsi" w:eastAsia="Times New Roman" w:hAnsiTheme="majorHAnsi" w:cs="Times New Roman"/>
+          <w:color w:val="F14E32"/>
+          <w:sz w:val="20"/>
+          <w:szCs w:val="20"/>
+          <w:shd w:val="clear" w:color="auto" w:fill="FFFFFF"/>
+          <w:lang w:val="ru-RU"/>
+        </w:rPr>
+        <w:t xml:space="preserve"> </w:t>
+      </w:r>
+      <w:proofErr w:type="spellStart"/>
+      <w:r>
+        <w:rPr>
+          <w:rFonts w:asciiTheme="majorHAnsi" w:eastAsia="Times New Roman" w:hAnsiTheme="majorHAnsi" w:cs="Times New Roman"/>
+          <w:color w:val="F14E32"/>
+          <w:sz w:val="20"/>
+          <w:szCs w:val="20"/>
+          <w:shd w:val="clear" w:color="auto" w:fill="FFFFFF"/>
+        </w:rPr>
+        <w:t>config</w:t>
+      </w:r>
+      <w:proofErr w:type="spellEnd"/>
+      <w:r>
+        <w:rPr>
+          <w:rFonts w:asciiTheme="majorHAnsi" w:eastAsia="Times New Roman" w:hAnsiTheme="majorHAnsi" w:cs="Times New Roman"/>
+          <w:color w:val="F14E32"/>
+          <w:sz w:val="20"/>
+          <w:szCs w:val="20"/>
+          <w:shd w:val="clear" w:color="auto" w:fill="FFFFFF"/>
+          <w:lang w:val="ru-RU"/>
+        </w:rPr>
+        <w:t xml:space="preserve"> –-</w:t>
+      </w:r>
+      <w:r>
+        <w:rPr>
+          <w:rFonts w:asciiTheme="majorHAnsi" w:eastAsia="Times New Roman" w:hAnsiTheme="majorHAnsi" w:cs="Times New Roman"/>
+          <w:color w:val="F14E32"/>
+          <w:sz w:val="20"/>
+          <w:szCs w:val="20"/>
+          <w:shd w:val="clear" w:color="auto" w:fill="FFFFFF"/>
+        </w:rPr>
+        <w:t>global</w:t>
+      </w:r>
+      <w:r>
+        <w:rPr>
+          <w:rFonts w:asciiTheme="majorHAnsi" w:eastAsia="Times New Roman" w:hAnsiTheme="majorHAnsi" w:cs="Times New Roman"/>
+          <w:color w:val="F14E32"/>
+          <w:sz w:val="20"/>
+          <w:szCs w:val="20"/>
+          <w:shd w:val="clear" w:color="auto" w:fill="FFFFFF"/>
+          <w:lang w:val="ru-RU"/>
+        </w:rPr>
+        <w:t xml:space="preserve"> ... </w:t>
+      </w:r>
+      <w:r>
+        <w:rPr>
+          <w:rFonts w:asciiTheme="majorHAnsi" w:eastAsia="Times New Roman" w:hAnsiTheme="majorHAnsi" w:cs="Times New Roman"/>
+          <w:color w:val="000000" w:themeColor="text1"/>
+          <w:sz w:val="20"/>
+          <w:szCs w:val="20"/>
+          <w:shd w:val="clear" w:color="auto" w:fill="FFFFFF"/>
+          <w:lang w:val="ru-RU"/>
+        </w:rPr>
+        <w:t>настройки</w:t>
+      </w:r>
+      <w:r>
+        <w:rPr>
+          <w:rFonts w:asciiTheme="majorHAnsi" w:eastAsia="Times New Roman" w:hAnsiTheme="majorHAnsi" w:cs="Times New Roman"/>
+          <w:color w:val="000000" w:themeColor="text1"/>
+          <w:sz w:val="20"/>
+          <w:szCs w:val="20"/>
+          <w:shd w:val="clear" w:color="auto" w:fill="FFFFFF"/>
+          <w:lang w:val="ru-RU"/>
+        </w:rPr>
+        <w:t xml:space="preserve"> </w:t>
+      </w:r>
+      <w:r>
+        <w:rPr>
+          <w:rFonts w:asciiTheme="majorHAnsi" w:eastAsia="Times New Roman" w:hAnsiTheme="majorHAnsi" w:cs="Times New Roman"/>
+          <w:color w:val="000000" w:themeColor="text1"/>
+          <w:sz w:val="20"/>
+          <w:szCs w:val="20"/>
+          <w:shd w:val="clear" w:color="auto" w:fill="FFFFFF"/>
+          <w:lang w:val="ru-RU"/>
+        </w:rPr>
+        <w:t>конкретного</w:t>
+      </w:r>
+      <w:r>
+        <w:rPr>
+          <w:rFonts w:asciiTheme="majorHAnsi" w:eastAsia="Times New Roman" w:hAnsiTheme="majorHAnsi" w:cs="Times New Roman"/>
+          <w:color w:val="000000" w:themeColor="text1"/>
+          <w:sz w:val="20"/>
+          <w:szCs w:val="20"/>
+          <w:shd w:val="clear" w:color="auto" w:fill="FFFFFF"/>
+          <w:lang w:val="ru-RU"/>
+        </w:rPr>
+        <w:t xml:space="preserve"> </w:t>
+      </w:r>
+      <w:r>
+        <w:rPr>
+          <w:rFonts w:asciiTheme="majorHAnsi" w:eastAsia="Times New Roman" w:hAnsiTheme="majorHAnsi" w:cs="Times New Roman"/>
+          <w:color w:val="000000" w:themeColor="text1"/>
+          <w:sz w:val="20"/>
+          <w:szCs w:val="20"/>
+          <w:shd w:val="clear" w:color="auto" w:fill="FFFFFF"/>
+          <w:lang w:val="ru-RU"/>
+        </w:rPr>
+        <w:t>пользователя</w:t>
+      </w:r>
+      <w:r>
+        <w:rPr>
+          <w:rFonts w:asciiTheme="majorHAnsi" w:eastAsia="Times New Roman" w:hAnsiTheme="majorHAnsi" w:cs="Times New Roman"/>
+          <w:color w:val="000000" w:themeColor="text1"/>
+          <w:sz w:val="20"/>
+          <w:szCs w:val="20"/>
+          <w:shd w:val="clear" w:color="auto" w:fill="FFFFFF"/>
+          <w:lang w:val="ru-RU"/>
+        </w:rPr>
+        <w:t xml:space="preserve"> (</w:t>
+      </w:r>
+      <w:r>
+        <w:rPr>
+          <w:rFonts w:asciiTheme="majorHAnsi" w:eastAsia="Times New Roman" w:hAnsiTheme="majorHAnsi" w:cs="Times New Roman"/>
+          <w:color w:val="000000" w:themeColor="text1"/>
+          <w:sz w:val="20"/>
+          <w:szCs w:val="20"/>
+          <w:shd w:val="clear" w:color="auto" w:fill="FFFFFF"/>
+        </w:rPr>
+        <w:t>file</w:t>
+      </w:r>
       <w:proofErr w:type="gramEnd"/>
-      <w:r>
-        <w:rPr>
-          <w:rFonts w:asciiTheme="majorHAnsi" w:eastAsia="Times New Roman" w:hAnsiTheme="majorHAnsi" w:cs="Times New Roman"/>
-          <w:color w:val="F14E32"/>
-          <w:sz w:val="20"/>
-          <w:szCs w:val="20"/>
-          <w:shd w:val="clear" w:color="auto" w:fill="FFFFFF"/>
-        </w:rPr>
-        <w:t xml:space="preserve"> </w:t>
-      </w:r>
-      <w:proofErr w:type="spellStart"/>
-      <w:r>
-        <w:rPr>
-          <w:rFonts w:asciiTheme="majorHAnsi" w:eastAsia="Times New Roman" w:hAnsiTheme="majorHAnsi" w:cs="Times New Roman"/>
-          <w:color w:val="F14E32"/>
-          <w:sz w:val="20"/>
-          <w:szCs w:val="20"/>
-          <w:shd w:val="clear" w:color="auto" w:fill="FFFFFF"/>
-        </w:rPr>
-        <w:t>config</w:t>
-      </w:r>
-      <w:proofErr w:type="spellEnd"/>
-      <w:r>
-        <w:rPr>
-          <w:rFonts w:asciiTheme="majorHAnsi" w:eastAsia="Times New Roman" w:hAnsiTheme="majorHAnsi" w:cs="Times New Roman"/>
-          <w:color w:val="F14E32"/>
-          <w:sz w:val="20"/>
-          <w:szCs w:val="20"/>
-          <w:shd w:val="clear" w:color="auto" w:fill="FFFFFF"/>
-        </w:rPr>
-        <w:t xml:space="preserve"> –-global ... </w:t>
-      </w:r>
-      <w:r>
+    </w:p>
+    <w:p>
+      <w:pPr>
+        <w:spacing w:after="0" w:line="270" w:lineRule="atLeast"/>
         <w:rPr>
           <w:rFonts w:asciiTheme="majorHAnsi" w:eastAsia="Times New Roman" w:hAnsiTheme="majorHAnsi" w:cs="Times New Roman"/>
           <w:color w:val="000000" w:themeColor="text1"/>
           <w:sz w:val="20"/>
           <w:szCs w:val="20"/>
           <w:shd w:val="clear" w:color="auto" w:fill="FFFFFF"/>
-          <w:lang w:val="ru-RU"/>
-        </w:rPr>
-        <w:t>настройки</w:t>
-      </w:r>
+        </w:rPr>
+      </w:pPr>
       <w:r>
         <w:rPr>
           <w:rFonts w:asciiTheme="majorHAnsi" w:eastAsia="Times New Roman" w:hAnsiTheme="majorHAnsi" w:cs="Times New Roman"/>
@@ -340,71 +442,7 @@
           <w:sz w:val="20"/>
           <w:szCs w:val="20"/>
           <w:shd w:val="clear" w:color="auto" w:fill="FFFFFF"/>
-        </w:rPr>
-        <w:t xml:space="preserve"> </w:t>
-      </w:r>
-      <w:r>
-        <w:rPr>
-          <w:rFonts w:asciiTheme="majorHAnsi" w:eastAsia="Times New Roman" w:hAnsiTheme="majorHAnsi" w:cs="Times New Roman"/>
-          <w:color w:val="000000" w:themeColor="text1"/>
-          <w:sz w:val="20"/>
-          <w:szCs w:val="20"/>
-          <w:shd w:val="clear" w:color="auto" w:fill="FFFFFF"/>
-          <w:lang w:val="ru-RU"/>
-        </w:rPr>
-        <w:t>конкретного</w:t>
-      </w:r>
-      <w:r>
-        <w:rPr>
-          <w:rFonts w:asciiTheme="majorHAnsi" w:eastAsia="Times New Roman" w:hAnsiTheme="majorHAnsi" w:cs="Times New Roman"/>
-          <w:color w:val="000000" w:themeColor="text1"/>
-          <w:sz w:val="20"/>
-          <w:szCs w:val="20"/>
-          <w:shd w:val="clear" w:color="auto" w:fill="FFFFFF"/>
-        </w:rPr>
-        <w:t xml:space="preserve"> </w:t>
-      </w:r>
-      <w:r>
-        <w:rPr>
-          <w:rFonts w:asciiTheme="majorHAnsi" w:eastAsia="Times New Roman" w:hAnsiTheme="majorHAnsi" w:cs="Times New Roman"/>
-          <w:color w:val="000000" w:themeColor="text1"/>
-          <w:sz w:val="20"/>
-          <w:szCs w:val="20"/>
-          <w:shd w:val="clear" w:color="auto" w:fill="FFFFFF"/>
-          <w:lang w:val="ru-RU"/>
-        </w:rPr>
-        <w:t>пользователя</w:t>
-      </w:r>
-      <w:r>
-        <w:rPr>
-          <w:rFonts w:asciiTheme="majorHAnsi" w:eastAsia="Times New Roman" w:hAnsiTheme="majorHAnsi" w:cs="Times New Roman"/>
-          <w:color w:val="000000" w:themeColor="text1"/>
-          <w:sz w:val="20"/>
-          <w:szCs w:val="20"/>
-          <w:shd w:val="clear" w:color="auto" w:fill="FFFFFF"/>
-        </w:rPr>
-        <w:t xml:space="preserve"> (file</w:t>
-      </w:r>
-    </w:p>
-    <w:p>
-      <w:pPr>
-        <w:spacing w:after="0" w:line="270" w:lineRule="atLeast"/>
-        <w:ind w:left="2880"/>
-        <w:rPr>
-          <w:rFonts w:asciiTheme="majorHAnsi" w:eastAsia="Times New Roman" w:hAnsiTheme="majorHAnsi" w:cs="Times New Roman"/>
-          <w:color w:val="000000" w:themeColor="text1"/>
-          <w:sz w:val="20"/>
-          <w:szCs w:val="20"/>
-          <w:shd w:val="clear" w:color="auto" w:fill="FFFFFF"/>
-        </w:rPr>
-      </w:pPr>
-      <w:r>
-        <w:rPr>
-          <w:rFonts w:asciiTheme="majorHAnsi" w:eastAsia="Times New Roman" w:hAnsiTheme="majorHAnsi" w:cs="Times New Roman"/>
-          <w:color w:val="000000" w:themeColor="text1"/>
-          <w:sz w:val="20"/>
-          <w:szCs w:val="20"/>
-          <w:shd w:val="clear" w:color="auto" w:fill="FFFFFF"/>
+          <w:lang w:val="ru-RU"/>
         </w:rPr>
         <w:t xml:space="preserve">        </w:t>
       </w:r>
@@ -484,6 +522,7 @@
           <w:sz w:val="20"/>
           <w:szCs w:val="20"/>
           <w:shd w:val="clear" w:color="auto" w:fill="FFFFFF"/>
+          <w:lang w:val="ru-RU"/>
         </w:rPr>
       </w:pPr>
       <w:r>
@@ -564,7 +603,6 @@
           <w:sz w:val="20"/>
           <w:szCs w:val="20"/>
           <w:shd w:val="clear" w:color="auto" w:fill="FFFFFF"/>
-          <w:lang w:val="ru-RU"/>
         </w:rPr>
       </w:pPr>
       <w:r>
@@ -574,6 +612,7 @@
           <w:sz w:val="20"/>
           <w:szCs w:val="20"/>
           <w:shd w:val="clear" w:color="auto" w:fill="FFFFFF"/>
+          <w:lang w:val="ru-RU"/>
         </w:rPr>
         <w:tab/>
       </w:r>
@@ -584,6 +623,7 @@
           <w:sz w:val="20"/>
           <w:szCs w:val="20"/>
           <w:shd w:val="clear" w:color="auto" w:fill="FFFFFF"/>
+          <w:lang w:val="ru-RU"/>
         </w:rPr>
         <w:tab/>
       </w:r>
@@ -594,6 +634,7 @@
           <w:sz w:val="20"/>
           <w:szCs w:val="20"/>
           <w:shd w:val="clear" w:color="auto" w:fill="FFFFFF"/>
+          <w:lang w:val="ru-RU"/>
         </w:rPr>
         <w:tab/>
       </w:r>
@@ -604,10 +645,10 @@
           <w:sz w:val="20"/>
           <w:szCs w:val="20"/>
           <w:shd w:val="clear" w:color="auto" w:fill="FFFFFF"/>
-          <w:lang w:val="ru-RU"/>
         </w:rPr>
         <w:t>(</w:t>
       </w:r>
+      <w:proofErr w:type="gramStart"/>
       <w:r>
         <w:rPr>
           <w:rFonts w:asciiTheme="majorHAnsi" w:eastAsia="Times New Roman" w:hAnsiTheme="majorHAnsi" w:cs="Times New Roman"/>
@@ -618,6 +659,7 @@
         </w:rPr>
         <w:t>file</w:t>
       </w:r>
+      <w:proofErr w:type="gramEnd"/>
       <w:r>
         <w:rPr>
           <w:rFonts w:asciiTheme="majorHAnsi" w:eastAsia="Times New Roman" w:hAnsiTheme="majorHAnsi" w:cs="Times New Roman"/>
@@ -625,7 +667,6 @@
           <w:sz w:val="20"/>
           <w:szCs w:val="20"/>
           <w:shd w:val="clear" w:color="auto" w:fill="FFFFFF"/>
-          <w:lang w:val="ru-RU"/>
         </w:rPr>
         <w:t xml:space="preserve"> .</w:t>
       </w:r>
@@ -650,7 +691,6 @@
           <w:sz w:val="20"/>
           <w:szCs w:val="20"/>
           <w:shd w:val="clear" w:color="auto" w:fill="FFFFFF"/>
-          <w:lang w:val="ru-RU"/>
         </w:rPr>
         <w:t>/</w:t>
       </w:r>
@@ -674,7 +714,6 @@
           <w:sz w:val="20"/>
           <w:szCs w:val="20"/>
           <w:shd w:val="clear" w:color="auto" w:fill="FFFFFF"/>
-          <w:lang w:val="ru-RU"/>
         </w:rPr>
         <w:t>)</w:t>
       </w:r>
@@ -688,7 +727,6 @@
           <w:sz w:val="20"/>
           <w:szCs w:val="20"/>
           <w:shd w:val="clear" w:color="auto" w:fill="FFFFFF"/>
-          <w:lang w:val="ru-RU"/>
         </w:rPr>
       </w:pPr>
     </w:p>
@@ -762,6 +800,7 @@
     </w:p>
     <w:p>
       <w:pPr>
+        <w:spacing w:after="0"/>
         <w:rPr>
           <w:rFonts w:asciiTheme="majorHAnsi" w:eastAsia="Times New Roman" w:hAnsiTheme="majorHAnsi" w:cs="Times New Roman"/>
           <w:color w:val="F14E32"/>
@@ -861,14 +900,1757 @@
     </w:p>
     <w:p>
       <w:pPr>
-        <w:rPr>
-          <w:rFonts w:asciiTheme="majorHAnsi" w:eastAsia="Times New Roman" w:hAnsiTheme="majorHAnsi" w:cs="Times New Roman"/>
-          <w:color w:val="F14E32"/>
-          <w:sz w:val="20"/>
-          <w:szCs w:val="20"/>
-          <w:shd w:val="clear" w:color="auto" w:fill="FFFFFF"/>
-        </w:rPr>
-      </w:pPr>
+        <w:spacing w:after="0"/>
+        <w:rPr>
+          <w:rFonts w:asciiTheme="majorHAnsi" w:eastAsia="Times New Roman" w:hAnsiTheme="majorHAnsi" w:cs="Times New Roman"/>
+          <w:color w:val="F14E32"/>
+          <w:sz w:val="20"/>
+          <w:szCs w:val="20"/>
+          <w:shd w:val="clear" w:color="auto" w:fill="FFFFFF"/>
+        </w:rPr>
+      </w:pPr>
+    </w:p>
+    <w:p>
+      <w:pPr>
+        <w:spacing w:after="0"/>
+        <w:rPr>
+          <w:rFonts w:asciiTheme="majorHAnsi" w:eastAsia="Times New Roman" w:hAnsiTheme="majorHAnsi" w:cs="Times New Roman"/>
+          <w:color w:val="000000"/>
+          <w:sz w:val="20"/>
+          <w:szCs w:val="20"/>
+        </w:rPr>
+      </w:pPr>
+      <w:r>
+        <w:rPr>
+          <w:rFonts w:asciiTheme="majorHAnsi" w:hAnsiTheme="majorHAnsi"/>
+          <w:color w:val="F14E32"/>
+          <w:sz w:val="20"/>
+          <w:szCs w:val="20"/>
+          <w:shd w:val="clear" w:color="auto" w:fill="FFFFFF"/>
+        </w:rPr>
+        <w:t xml:space="preserve">$ </w:t>
+      </w:r>
+      <w:proofErr w:type="spellStart"/>
+      <w:proofErr w:type="gramStart"/>
+      <w:r>
+        <w:rPr>
+          <w:rFonts w:asciiTheme="majorHAnsi" w:hAnsiTheme="majorHAnsi"/>
+          <w:color w:val="F14E32"/>
+          <w:sz w:val="20"/>
+          <w:szCs w:val="20"/>
+          <w:shd w:val="clear" w:color="auto" w:fill="FFFFFF"/>
+        </w:rPr>
+        <w:t>git</w:t>
+      </w:r>
+      <w:proofErr w:type="spellEnd"/>
+      <w:proofErr w:type="gramEnd"/>
+      <w:r>
+        <w:rPr>
+          <w:rFonts w:asciiTheme="majorHAnsi" w:hAnsiTheme="majorHAnsi"/>
+          <w:color w:val="F14E32"/>
+          <w:sz w:val="20"/>
+          <w:szCs w:val="20"/>
+          <w:shd w:val="clear" w:color="auto" w:fill="FFFFFF"/>
+        </w:rPr>
+        <w:t xml:space="preserve"> </w:t>
+      </w:r>
+      <w:proofErr w:type="spellStart"/>
+      <w:r>
+        <w:rPr>
+          <w:rFonts w:asciiTheme="majorHAnsi" w:hAnsiTheme="majorHAnsi"/>
+          <w:color w:val="F14E32"/>
+          <w:sz w:val="20"/>
+          <w:szCs w:val="20"/>
+          <w:shd w:val="clear" w:color="auto" w:fill="FFFFFF"/>
+        </w:rPr>
+        <w:t>config</w:t>
+      </w:r>
+      <w:proofErr w:type="spellEnd"/>
+      <w:r>
+        <w:rPr>
+          <w:rFonts w:asciiTheme="majorHAnsi" w:hAnsiTheme="majorHAnsi"/>
+          <w:color w:val="F14E32"/>
+          <w:sz w:val="20"/>
+          <w:szCs w:val="20"/>
+          <w:shd w:val="clear" w:color="auto" w:fill="FFFFFF"/>
+        </w:rPr>
+        <w:t xml:space="preserve"> --global </w:t>
+      </w:r>
+      <w:proofErr w:type="spellStart"/>
+      <w:r>
+        <w:rPr>
+          <w:rFonts w:asciiTheme="majorHAnsi" w:hAnsiTheme="majorHAnsi"/>
+          <w:color w:val="F14E32"/>
+          <w:sz w:val="20"/>
+          <w:szCs w:val="20"/>
+          <w:shd w:val="clear" w:color="auto" w:fill="FFFFFF"/>
+        </w:rPr>
+        <w:t>core.editor</w:t>
+      </w:r>
+      <w:proofErr w:type="spellEnd"/>
+      <w:r>
+        <w:rPr>
+          <w:rFonts w:asciiTheme="majorHAnsi" w:hAnsiTheme="majorHAnsi"/>
+          <w:color w:val="F14E32"/>
+          <w:sz w:val="20"/>
+          <w:szCs w:val="20"/>
+          <w:shd w:val="clear" w:color="auto" w:fill="FFFFFF"/>
+        </w:rPr>
+        <w:t xml:space="preserve"> </w:t>
+      </w:r>
+      <w:proofErr w:type="spellStart"/>
+      <w:r>
+        <w:rPr>
+          <w:rFonts w:asciiTheme="majorHAnsi" w:hAnsiTheme="majorHAnsi"/>
+          <w:color w:val="F14E32"/>
+          <w:sz w:val="20"/>
+          <w:szCs w:val="20"/>
+          <w:shd w:val="clear" w:color="auto" w:fill="FFFFFF"/>
+        </w:rPr>
+        <w:t>emacs</w:t>
+      </w:r>
+      <w:proofErr w:type="spellEnd"/>
+      <w:r>
+        <w:rPr>
+          <w:rFonts w:asciiTheme="majorHAnsi" w:eastAsia="Times New Roman" w:hAnsiTheme="majorHAnsi" w:cs="Times New Roman"/>
+          <w:color w:val="000000"/>
+          <w:sz w:val="20"/>
+          <w:szCs w:val="20"/>
+        </w:rPr>
+        <w:t xml:space="preserve"> </w:t>
+      </w:r>
+    </w:p>
+    <w:p>
+      <w:pPr>
+        <w:spacing w:after="0"/>
+        <w:rPr>
+          <w:rFonts w:asciiTheme="majorHAnsi" w:eastAsia="Times New Roman" w:hAnsiTheme="majorHAnsi" w:cs="Times New Roman"/>
+          <w:color w:val="000000"/>
+          <w:sz w:val="20"/>
+          <w:szCs w:val="20"/>
+        </w:rPr>
+      </w:pPr>
+      <w:r>
+        <w:rPr>
+          <w:rFonts w:asciiTheme="majorHAnsi" w:hAnsiTheme="majorHAnsi"/>
+          <w:color w:val="F14E32"/>
+          <w:sz w:val="20"/>
+          <w:szCs w:val="20"/>
+          <w:shd w:val="clear" w:color="auto" w:fill="FFFFFF"/>
+        </w:rPr>
+        <w:t xml:space="preserve">$ </w:t>
+      </w:r>
+      <w:proofErr w:type="spellStart"/>
+      <w:proofErr w:type="gramStart"/>
+      <w:r>
+        <w:rPr>
+          <w:rFonts w:asciiTheme="majorHAnsi" w:hAnsiTheme="majorHAnsi"/>
+          <w:color w:val="F14E32"/>
+          <w:sz w:val="20"/>
+          <w:szCs w:val="20"/>
+          <w:shd w:val="clear" w:color="auto" w:fill="FFFFFF"/>
+        </w:rPr>
+        <w:t>git</w:t>
+      </w:r>
+      <w:proofErr w:type="spellEnd"/>
+      <w:proofErr w:type="gramEnd"/>
+      <w:r>
+        <w:rPr>
+          <w:rFonts w:asciiTheme="majorHAnsi" w:hAnsiTheme="majorHAnsi"/>
+          <w:color w:val="F14E32"/>
+          <w:sz w:val="20"/>
+          <w:szCs w:val="20"/>
+          <w:shd w:val="clear" w:color="auto" w:fill="FFFFFF"/>
+        </w:rPr>
+        <w:t xml:space="preserve"> </w:t>
+      </w:r>
+      <w:proofErr w:type="spellStart"/>
+      <w:r>
+        <w:rPr>
+          <w:rFonts w:asciiTheme="majorHAnsi" w:hAnsiTheme="majorHAnsi"/>
+          <w:color w:val="F14E32"/>
+          <w:sz w:val="20"/>
+          <w:szCs w:val="20"/>
+          <w:shd w:val="clear" w:color="auto" w:fill="FFFFFF"/>
+        </w:rPr>
+        <w:t>config</w:t>
+      </w:r>
+      <w:proofErr w:type="spellEnd"/>
+      <w:r>
+        <w:rPr>
+          <w:rFonts w:asciiTheme="majorHAnsi" w:hAnsiTheme="majorHAnsi"/>
+          <w:color w:val="F14E32"/>
+          <w:sz w:val="20"/>
+          <w:szCs w:val="20"/>
+          <w:shd w:val="clear" w:color="auto" w:fill="FFFFFF"/>
+        </w:rPr>
+        <w:t xml:space="preserve"> --global </w:t>
+      </w:r>
+      <w:proofErr w:type="spellStart"/>
+      <w:r>
+        <w:rPr>
+          <w:rFonts w:asciiTheme="majorHAnsi" w:hAnsiTheme="majorHAnsi"/>
+          <w:color w:val="F14E32"/>
+          <w:sz w:val="20"/>
+          <w:szCs w:val="20"/>
+          <w:shd w:val="clear" w:color="auto" w:fill="FFFFFF"/>
+        </w:rPr>
+        <w:t>merge.tool</w:t>
+      </w:r>
+      <w:proofErr w:type="spellEnd"/>
+      <w:r>
+        <w:rPr>
+          <w:rFonts w:asciiTheme="majorHAnsi" w:hAnsiTheme="majorHAnsi"/>
+          <w:color w:val="F14E32"/>
+          <w:sz w:val="20"/>
+          <w:szCs w:val="20"/>
+          <w:shd w:val="clear" w:color="auto" w:fill="FFFFFF"/>
+        </w:rPr>
+        <w:t xml:space="preserve"> </w:t>
+      </w:r>
+      <w:proofErr w:type="spellStart"/>
+      <w:r>
+        <w:rPr>
+          <w:rFonts w:asciiTheme="majorHAnsi" w:hAnsiTheme="majorHAnsi"/>
+          <w:color w:val="F14E32"/>
+          <w:sz w:val="20"/>
+          <w:szCs w:val="20"/>
+          <w:shd w:val="clear" w:color="auto" w:fill="FFFFFF"/>
+        </w:rPr>
+        <w:t>vimdiff</w:t>
+      </w:r>
+      <w:proofErr w:type="spellEnd"/>
+      <w:r>
+        <w:rPr>
+          <w:rFonts w:asciiTheme="majorHAnsi" w:eastAsia="Times New Roman" w:hAnsiTheme="majorHAnsi" w:cs="Times New Roman"/>
+          <w:color w:val="000000"/>
+          <w:sz w:val="20"/>
+          <w:szCs w:val="20"/>
+        </w:rPr>
+        <w:t xml:space="preserve"> </w:t>
+      </w:r>
+    </w:p>
+    <w:p>
+      <w:pPr>
+        <w:spacing w:after="0"/>
+        <w:rPr>
+          <w:rFonts w:asciiTheme="majorHAnsi" w:eastAsia="Times New Roman" w:hAnsiTheme="majorHAnsi" w:cs="Times New Roman"/>
+          <w:color w:val="000000"/>
+          <w:sz w:val="20"/>
+          <w:szCs w:val="20"/>
+        </w:rPr>
+      </w:pPr>
+    </w:p>
+    <w:p>
+      <w:pPr>
+        <w:spacing w:after="0"/>
+        <w:rPr>
+          <w:rFonts w:asciiTheme="majorHAnsi" w:eastAsia="Times New Roman" w:hAnsiTheme="majorHAnsi" w:cs="Times New Roman"/>
+          <w:color w:val="000000" w:themeColor="text1"/>
+          <w:sz w:val="20"/>
+          <w:szCs w:val="20"/>
+          <w:lang w:val="ru-RU"/>
+        </w:rPr>
+      </w:pPr>
+      <w:r>
+        <w:rPr>
+          <w:rFonts w:asciiTheme="majorHAnsi" w:hAnsiTheme="majorHAnsi"/>
+          <w:color w:val="F14E32"/>
+          <w:sz w:val="20"/>
+          <w:szCs w:val="20"/>
+          <w:shd w:val="clear" w:color="auto" w:fill="FFFFFF"/>
+          <w:lang w:val="ru-RU"/>
+        </w:rPr>
+        <w:t xml:space="preserve">$ </w:t>
+      </w:r>
+      <w:proofErr w:type="spellStart"/>
+      <w:r>
+        <w:rPr>
+          <w:rFonts w:asciiTheme="majorHAnsi" w:hAnsiTheme="majorHAnsi"/>
+          <w:color w:val="F14E32"/>
+          <w:sz w:val="20"/>
+          <w:szCs w:val="20"/>
+          <w:shd w:val="clear" w:color="auto" w:fill="FFFFFF"/>
+        </w:rPr>
+        <w:t>git</w:t>
+      </w:r>
+      <w:proofErr w:type="spellEnd"/>
+      <w:r>
+        <w:rPr>
+          <w:rFonts w:asciiTheme="majorHAnsi" w:hAnsiTheme="majorHAnsi"/>
+          <w:color w:val="F14E32"/>
+          <w:sz w:val="20"/>
+          <w:szCs w:val="20"/>
+          <w:shd w:val="clear" w:color="auto" w:fill="FFFFFF"/>
+          <w:lang w:val="ru-RU"/>
+        </w:rPr>
+        <w:t xml:space="preserve"> </w:t>
+      </w:r>
+      <w:proofErr w:type="spellStart"/>
+      <w:r>
+        <w:rPr>
+          <w:rFonts w:asciiTheme="majorHAnsi" w:hAnsiTheme="majorHAnsi"/>
+          <w:color w:val="F14E32"/>
+          <w:sz w:val="20"/>
+          <w:szCs w:val="20"/>
+          <w:shd w:val="clear" w:color="auto" w:fill="FFFFFF"/>
+        </w:rPr>
+        <w:t>config</w:t>
+      </w:r>
+      <w:proofErr w:type="spellEnd"/>
+      <w:r>
+        <w:rPr>
+          <w:rFonts w:asciiTheme="majorHAnsi" w:hAnsiTheme="majorHAnsi"/>
+          <w:color w:val="F14E32"/>
+          <w:sz w:val="20"/>
+          <w:szCs w:val="20"/>
+          <w:shd w:val="clear" w:color="auto" w:fill="FFFFFF"/>
+          <w:lang w:val="ru-RU"/>
+        </w:rPr>
+        <w:t xml:space="preserve"> </w:t>
+      </w:r>
+      <w:r>
+        <w:rPr>
+          <w:rFonts w:asciiTheme="majorHAnsi" w:hAnsiTheme="majorHAnsi"/>
+          <w:color w:val="F14E32"/>
+          <w:sz w:val="20"/>
+          <w:szCs w:val="20"/>
+          <w:shd w:val="clear" w:color="auto" w:fill="FFFFFF"/>
+        </w:rPr>
+        <w:t>user</w:t>
+      </w:r>
+      <w:r>
+        <w:rPr>
+          <w:rFonts w:asciiTheme="majorHAnsi" w:hAnsiTheme="majorHAnsi"/>
+          <w:color w:val="F14E32"/>
+          <w:sz w:val="20"/>
+          <w:szCs w:val="20"/>
+          <w:shd w:val="clear" w:color="auto" w:fill="FFFFFF"/>
+          <w:lang w:val="ru-RU"/>
+        </w:rPr>
+        <w:t>.</w:t>
+      </w:r>
+      <w:r>
+        <w:rPr>
+          <w:rFonts w:asciiTheme="majorHAnsi" w:hAnsiTheme="majorHAnsi"/>
+          <w:color w:val="F14E32"/>
+          <w:sz w:val="20"/>
+          <w:szCs w:val="20"/>
+          <w:shd w:val="clear" w:color="auto" w:fill="FFFFFF"/>
+        </w:rPr>
+        <w:t>name</w:t>
+      </w:r>
+      <w:r>
+        <w:rPr>
+          <w:rFonts w:asciiTheme="majorHAnsi" w:hAnsiTheme="majorHAnsi"/>
+          <w:color w:val="F14E32"/>
+          <w:sz w:val="20"/>
+          <w:szCs w:val="20"/>
+          <w:shd w:val="clear" w:color="auto" w:fill="FFFFFF"/>
+          <w:lang w:val="ru-RU"/>
+        </w:rPr>
+        <w:t xml:space="preserve">  </w:t>
+      </w:r>
+      <w:r>
+        <w:rPr>
+          <w:rFonts w:asciiTheme="majorHAnsi" w:hAnsiTheme="majorHAnsi"/>
+          <w:color w:val="000000" w:themeColor="text1"/>
+          <w:sz w:val="20"/>
+          <w:szCs w:val="20"/>
+          <w:shd w:val="clear" w:color="auto" w:fill="FFFFFF"/>
+          <w:lang w:val="ru-RU"/>
+        </w:rPr>
+        <w:t xml:space="preserve">- проверка значения ключа </w:t>
+      </w:r>
+    </w:p>
+    <w:p>
+      <w:pPr>
+        <w:spacing w:after="0"/>
+        <w:rPr>
+          <w:rFonts w:asciiTheme="majorHAnsi" w:eastAsia="Times New Roman" w:hAnsiTheme="majorHAnsi" w:cs="Times New Roman"/>
+          <w:color w:val="000000"/>
+          <w:sz w:val="20"/>
+          <w:szCs w:val="20"/>
+          <w:lang w:val="ru-RU"/>
+        </w:rPr>
+      </w:pPr>
+      <w:r>
+        <w:rPr>
+          <w:rFonts w:asciiTheme="majorHAnsi" w:hAnsiTheme="majorHAnsi"/>
+          <w:color w:val="F14E32"/>
+          <w:sz w:val="20"/>
+          <w:szCs w:val="20"/>
+          <w:shd w:val="clear" w:color="auto" w:fill="FFFFFF"/>
+          <w:lang w:val="ru-RU"/>
+        </w:rPr>
+        <w:t xml:space="preserve">$ </w:t>
+      </w:r>
+      <w:proofErr w:type="spellStart"/>
+      <w:r>
+        <w:rPr>
+          <w:rFonts w:asciiTheme="majorHAnsi" w:hAnsiTheme="majorHAnsi"/>
+          <w:color w:val="F14E32"/>
+          <w:sz w:val="20"/>
+          <w:szCs w:val="20"/>
+          <w:shd w:val="clear" w:color="auto" w:fill="FFFFFF"/>
+        </w:rPr>
+        <w:t>git</w:t>
+      </w:r>
+      <w:proofErr w:type="spellEnd"/>
+      <w:r>
+        <w:rPr>
+          <w:rFonts w:asciiTheme="majorHAnsi" w:hAnsiTheme="majorHAnsi"/>
+          <w:color w:val="F14E32"/>
+          <w:sz w:val="20"/>
+          <w:szCs w:val="20"/>
+          <w:shd w:val="clear" w:color="auto" w:fill="FFFFFF"/>
+          <w:lang w:val="ru-RU"/>
+        </w:rPr>
+        <w:t xml:space="preserve"> </w:t>
+      </w:r>
+      <w:proofErr w:type="spellStart"/>
+      <w:r>
+        <w:rPr>
+          <w:rFonts w:asciiTheme="majorHAnsi" w:hAnsiTheme="majorHAnsi"/>
+          <w:color w:val="F14E32"/>
+          <w:sz w:val="20"/>
+          <w:szCs w:val="20"/>
+          <w:shd w:val="clear" w:color="auto" w:fill="FFFFFF"/>
+        </w:rPr>
+        <w:t>config</w:t>
+      </w:r>
+      <w:proofErr w:type="spellEnd"/>
+      <w:r>
+        <w:rPr>
+          <w:rFonts w:asciiTheme="majorHAnsi" w:hAnsiTheme="majorHAnsi"/>
+          <w:color w:val="F14E32"/>
+          <w:sz w:val="20"/>
+          <w:szCs w:val="20"/>
+          <w:shd w:val="clear" w:color="auto" w:fill="FFFFFF"/>
+          <w:lang w:val="ru-RU"/>
+        </w:rPr>
+        <w:t xml:space="preserve"> --</w:t>
+      </w:r>
+      <w:r>
+        <w:rPr>
+          <w:rFonts w:asciiTheme="majorHAnsi" w:hAnsiTheme="majorHAnsi"/>
+          <w:color w:val="F14E32"/>
+          <w:sz w:val="20"/>
+          <w:szCs w:val="20"/>
+          <w:shd w:val="clear" w:color="auto" w:fill="FFFFFF"/>
+        </w:rPr>
+        <w:t>list</w:t>
+      </w:r>
+      <w:r>
+        <w:rPr>
+          <w:rFonts w:asciiTheme="majorHAnsi" w:eastAsia="Times New Roman" w:hAnsiTheme="majorHAnsi" w:cs="Times New Roman"/>
+          <w:color w:val="000000"/>
+          <w:sz w:val="20"/>
+          <w:szCs w:val="20"/>
+          <w:lang w:val="ru-RU"/>
+        </w:rPr>
+        <w:t xml:space="preserve"> – показывает все имеющиеся настройки</w:t>
+      </w:r>
+    </w:p>
+    <w:p>
+      <w:pPr>
+        <w:spacing w:after="0"/>
+        <w:rPr>
+          <w:rFonts w:ascii="Georgia" w:eastAsia="Times New Roman" w:hAnsi="Georgia" w:cs="Times New Roman"/>
+          <w:color w:val="000000"/>
+          <w:sz w:val="20"/>
+          <w:szCs w:val="20"/>
+          <w:lang w:val="ru-RU"/>
+        </w:rPr>
+      </w:pPr>
+    </w:p>
+    <w:p>
+      <w:pPr>
+        <w:spacing w:after="0"/>
+        <w:rPr>
+          <w:rFonts w:ascii="Georgia" w:eastAsia="Times New Roman" w:hAnsi="Georgia" w:cs="Times New Roman"/>
+          <w:color w:val="000000"/>
+          <w:sz w:val="20"/>
+          <w:szCs w:val="20"/>
+        </w:rPr>
+      </w:pPr>
+      <w:r>
+        <w:rPr>
+          <w:rFonts w:asciiTheme="majorHAnsi" w:hAnsiTheme="majorHAnsi"/>
+          <w:color w:val="F14E32"/>
+          <w:sz w:val="20"/>
+          <w:szCs w:val="20"/>
+          <w:shd w:val="clear" w:color="auto" w:fill="FFFFFF"/>
+        </w:rPr>
+        <w:t xml:space="preserve">$ </w:t>
+      </w:r>
+      <w:proofErr w:type="spellStart"/>
+      <w:proofErr w:type="gramStart"/>
+      <w:r>
+        <w:rPr>
+          <w:rFonts w:asciiTheme="majorHAnsi" w:hAnsiTheme="majorHAnsi"/>
+          <w:color w:val="F14E32"/>
+          <w:sz w:val="20"/>
+          <w:szCs w:val="20"/>
+          <w:shd w:val="clear" w:color="auto" w:fill="FFFFFF"/>
+        </w:rPr>
+        <w:t>git</w:t>
+      </w:r>
+      <w:proofErr w:type="spellEnd"/>
+      <w:proofErr w:type="gramEnd"/>
+      <w:r>
+        <w:rPr>
+          <w:rFonts w:asciiTheme="majorHAnsi" w:hAnsiTheme="majorHAnsi"/>
+          <w:color w:val="F14E32"/>
+          <w:sz w:val="20"/>
+          <w:szCs w:val="20"/>
+          <w:shd w:val="clear" w:color="auto" w:fill="FFFFFF"/>
+        </w:rPr>
+        <w:t xml:space="preserve"> </w:t>
+      </w:r>
+      <w:r>
+        <w:rPr>
+          <w:rFonts w:asciiTheme="majorHAnsi" w:hAnsiTheme="majorHAnsi"/>
+          <w:color w:val="F14E32"/>
+          <w:sz w:val="20"/>
+          <w:szCs w:val="20"/>
+          <w:shd w:val="clear" w:color="auto" w:fill="FFFFFF"/>
+        </w:rPr>
+        <w:t>clone</w:t>
+      </w:r>
+      <w:r>
+        <w:rPr>
+          <w:rFonts w:asciiTheme="majorHAnsi" w:hAnsiTheme="majorHAnsi"/>
+          <w:color w:val="F14E32"/>
+          <w:sz w:val="20"/>
+          <w:szCs w:val="20"/>
+          <w:shd w:val="clear" w:color="auto" w:fill="FFFFFF"/>
+        </w:rPr>
+        <w:t xml:space="preserve"> </w:t>
+      </w:r>
+      <w:r>
+        <w:rPr>
+          <w:rFonts w:asciiTheme="majorHAnsi" w:hAnsiTheme="majorHAnsi"/>
+          <w:color w:val="F14E32"/>
+          <w:sz w:val="20"/>
+          <w:szCs w:val="20"/>
+          <w:shd w:val="clear" w:color="auto" w:fill="FFFFFF"/>
+        </w:rPr>
+        <w:t>[URL]</w:t>
+      </w:r>
+    </w:p>
+    <w:p>
+      <w:pPr>
+        <w:spacing w:after="0"/>
+        <w:rPr>
+          <w:rFonts w:asciiTheme="majorHAnsi" w:eastAsia="Times New Roman" w:hAnsiTheme="majorHAnsi" w:cs="Times New Roman"/>
+          <w:color w:val="000000"/>
+          <w:sz w:val="20"/>
+          <w:szCs w:val="20"/>
+          <w:lang w:val="ru-RU"/>
+        </w:rPr>
+      </w:pPr>
+      <w:r>
+        <w:rPr>
+          <w:rFonts w:asciiTheme="majorHAnsi" w:hAnsiTheme="majorHAnsi"/>
+          <w:color w:val="F14E32"/>
+          <w:sz w:val="20"/>
+          <w:szCs w:val="20"/>
+          <w:shd w:val="clear" w:color="auto" w:fill="FFFFFF"/>
+          <w:lang w:val="ru-RU"/>
+        </w:rPr>
+        <w:t xml:space="preserve">$ </w:t>
+      </w:r>
+      <w:proofErr w:type="spellStart"/>
+      <w:r>
+        <w:rPr>
+          <w:rFonts w:asciiTheme="majorHAnsi" w:hAnsiTheme="majorHAnsi"/>
+          <w:color w:val="F14E32"/>
+          <w:sz w:val="20"/>
+          <w:szCs w:val="20"/>
+          <w:shd w:val="clear" w:color="auto" w:fill="FFFFFF"/>
+        </w:rPr>
+        <w:t>git</w:t>
+      </w:r>
+      <w:proofErr w:type="spellEnd"/>
+      <w:r>
+        <w:rPr>
+          <w:rFonts w:asciiTheme="majorHAnsi" w:hAnsiTheme="majorHAnsi"/>
+          <w:color w:val="F14E32"/>
+          <w:sz w:val="20"/>
+          <w:szCs w:val="20"/>
+          <w:shd w:val="clear" w:color="auto" w:fill="FFFFFF"/>
+          <w:lang w:val="ru-RU"/>
+        </w:rPr>
+        <w:t xml:space="preserve"> </w:t>
+      </w:r>
+      <w:r>
+        <w:rPr>
+          <w:rFonts w:asciiTheme="majorHAnsi" w:hAnsiTheme="majorHAnsi"/>
+          <w:color w:val="F14E32"/>
+          <w:sz w:val="20"/>
+          <w:szCs w:val="20"/>
+          <w:shd w:val="clear" w:color="auto" w:fill="FFFFFF"/>
+        </w:rPr>
+        <w:t>clone</w:t>
+      </w:r>
+      <w:r>
+        <w:rPr>
+          <w:rFonts w:asciiTheme="majorHAnsi" w:hAnsiTheme="majorHAnsi"/>
+          <w:color w:val="F14E32"/>
+          <w:sz w:val="20"/>
+          <w:szCs w:val="20"/>
+          <w:shd w:val="clear" w:color="auto" w:fill="FFFFFF"/>
+          <w:lang w:val="ru-RU"/>
+        </w:rPr>
+        <w:t xml:space="preserve"> </w:t>
+      </w:r>
+      <w:proofErr w:type="spellStart"/>
+      <w:r>
+        <w:rPr>
+          <w:rFonts w:asciiTheme="majorHAnsi" w:hAnsiTheme="majorHAnsi"/>
+          <w:color w:val="F14E32"/>
+          <w:sz w:val="20"/>
+          <w:szCs w:val="20"/>
+          <w:shd w:val="clear" w:color="auto" w:fill="FFFFFF"/>
+        </w:rPr>
+        <w:t>git</w:t>
+      </w:r>
+      <w:proofErr w:type="spellEnd"/>
+      <w:r>
+        <w:rPr>
+          <w:rFonts w:asciiTheme="majorHAnsi" w:hAnsiTheme="majorHAnsi"/>
+          <w:color w:val="F14E32"/>
+          <w:sz w:val="20"/>
+          <w:szCs w:val="20"/>
+          <w:shd w:val="clear" w:color="auto" w:fill="FFFFFF"/>
+          <w:lang w:val="ru-RU"/>
+        </w:rPr>
+        <w:t>://</w:t>
+      </w:r>
+      <w:proofErr w:type="spellStart"/>
+      <w:r>
+        <w:rPr>
+          <w:rFonts w:asciiTheme="majorHAnsi" w:hAnsiTheme="majorHAnsi"/>
+          <w:color w:val="F14E32"/>
+          <w:sz w:val="20"/>
+          <w:szCs w:val="20"/>
+          <w:shd w:val="clear" w:color="auto" w:fill="FFFFFF"/>
+        </w:rPr>
+        <w:t>github</w:t>
+      </w:r>
+      <w:proofErr w:type="spellEnd"/>
+      <w:r>
+        <w:rPr>
+          <w:rFonts w:asciiTheme="majorHAnsi" w:hAnsiTheme="majorHAnsi"/>
+          <w:color w:val="F14E32"/>
+          <w:sz w:val="20"/>
+          <w:szCs w:val="20"/>
+          <w:shd w:val="clear" w:color="auto" w:fill="FFFFFF"/>
+          <w:lang w:val="ru-RU"/>
+        </w:rPr>
+        <w:t>.</w:t>
+      </w:r>
+      <w:r>
+        <w:rPr>
+          <w:rFonts w:asciiTheme="majorHAnsi" w:hAnsiTheme="majorHAnsi"/>
+          <w:color w:val="F14E32"/>
+          <w:sz w:val="20"/>
+          <w:szCs w:val="20"/>
+          <w:shd w:val="clear" w:color="auto" w:fill="FFFFFF"/>
+        </w:rPr>
+        <w:t>com</w:t>
+      </w:r>
+      <w:r>
+        <w:rPr>
+          <w:rFonts w:asciiTheme="majorHAnsi" w:hAnsiTheme="majorHAnsi"/>
+          <w:color w:val="F14E32"/>
+          <w:sz w:val="20"/>
+          <w:szCs w:val="20"/>
+          <w:shd w:val="clear" w:color="auto" w:fill="FFFFFF"/>
+          <w:lang w:val="ru-RU"/>
+        </w:rPr>
+        <w:t>/</w:t>
+      </w:r>
+      <w:r>
+        <w:rPr>
+          <w:rFonts w:asciiTheme="majorHAnsi" w:hAnsiTheme="majorHAnsi"/>
+          <w:color w:val="F14E32"/>
+          <w:sz w:val="20"/>
+          <w:szCs w:val="20"/>
+          <w:shd w:val="clear" w:color="auto" w:fill="FFFFFF"/>
+        </w:rPr>
+        <w:t>my</w:t>
+      </w:r>
+      <w:r>
+        <w:rPr>
+          <w:rFonts w:asciiTheme="majorHAnsi" w:hAnsiTheme="majorHAnsi"/>
+          <w:color w:val="F14E32"/>
+          <w:sz w:val="20"/>
+          <w:szCs w:val="20"/>
+          <w:shd w:val="clear" w:color="auto" w:fill="FFFFFF"/>
+          <w:lang w:val="ru-RU"/>
+        </w:rPr>
+        <w:t>-</w:t>
+      </w:r>
+      <w:r>
+        <w:rPr>
+          <w:rFonts w:asciiTheme="majorHAnsi" w:hAnsiTheme="majorHAnsi"/>
+          <w:color w:val="F14E32"/>
+          <w:sz w:val="20"/>
+          <w:szCs w:val="20"/>
+          <w:shd w:val="clear" w:color="auto" w:fill="FFFFFF"/>
+        </w:rPr>
+        <w:t>tasks</w:t>
+      </w:r>
+      <w:r>
+        <w:rPr>
+          <w:rFonts w:asciiTheme="majorHAnsi" w:hAnsiTheme="majorHAnsi"/>
+          <w:color w:val="F14E32"/>
+          <w:sz w:val="20"/>
+          <w:szCs w:val="20"/>
+          <w:shd w:val="clear" w:color="auto" w:fill="FFFFFF"/>
+          <w:lang w:val="ru-RU"/>
+        </w:rPr>
+        <w:t>/</w:t>
+      </w:r>
+      <w:proofErr w:type="spellStart"/>
+      <w:r>
+        <w:rPr>
+          <w:rFonts w:asciiTheme="majorHAnsi" w:hAnsiTheme="majorHAnsi"/>
+          <w:color w:val="F14E32"/>
+          <w:sz w:val="20"/>
+          <w:szCs w:val="20"/>
+          <w:shd w:val="clear" w:color="auto" w:fill="FFFFFF"/>
+        </w:rPr>
+        <w:t>JavaLab</w:t>
+      </w:r>
+      <w:proofErr w:type="spellEnd"/>
+      <w:r>
+        <w:rPr>
+          <w:rFonts w:asciiTheme="majorHAnsi" w:hAnsiTheme="majorHAnsi"/>
+          <w:color w:val="F14E32"/>
+          <w:sz w:val="20"/>
+          <w:szCs w:val="20"/>
+          <w:shd w:val="clear" w:color="auto" w:fill="FFFFFF"/>
+          <w:lang w:val="ru-RU"/>
+        </w:rPr>
+        <w:t>.</w:t>
+      </w:r>
+      <w:proofErr w:type="spellStart"/>
+      <w:r>
+        <w:rPr>
+          <w:rFonts w:asciiTheme="majorHAnsi" w:hAnsiTheme="majorHAnsi"/>
+          <w:color w:val="F14E32"/>
+          <w:sz w:val="20"/>
+          <w:szCs w:val="20"/>
+          <w:shd w:val="clear" w:color="auto" w:fill="FFFFFF"/>
+        </w:rPr>
+        <w:t>git</w:t>
+      </w:r>
+      <w:proofErr w:type="spellEnd"/>
+      <w:r>
+        <w:rPr>
+          <w:rFonts w:asciiTheme="majorHAnsi" w:eastAsia="Times New Roman" w:hAnsiTheme="majorHAnsi" w:cs="Times New Roman"/>
+          <w:color w:val="000000"/>
+          <w:sz w:val="20"/>
+          <w:szCs w:val="20"/>
+          <w:lang w:val="ru-RU"/>
+        </w:rPr>
+        <w:t xml:space="preserve"> </w:t>
+      </w:r>
+      <w:r>
+        <w:rPr>
+          <w:rFonts w:asciiTheme="majorHAnsi" w:eastAsia="Times New Roman" w:hAnsiTheme="majorHAnsi" w:cs="Times New Roman"/>
+          <w:color w:val="000000"/>
+          <w:sz w:val="20"/>
+          <w:szCs w:val="20"/>
+          <w:lang w:val="ru-RU"/>
+        </w:rPr>
+        <w:t xml:space="preserve">– </w:t>
+      </w:r>
+      <w:r>
+        <w:rPr>
+          <w:rFonts w:asciiTheme="majorHAnsi" w:eastAsia="Times New Roman" w:hAnsiTheme="majorHAnsi" w:cs="Times New Roman"/>
+          <w:color w:val="000000"/>
+          <w:sz w:val="20"/>
+          <w:szCs w:val="20"/>
+          <w:lang w:val="ru-RU"/>
+        </w:rPr>
+        <w:t xml:space="preserve">клонирует </w:t>
+      </w:r>
+      <w:proofErr w:type="spellStart"/>
+      <w:r>
+        <w:rPr>
+          <w:rFonts w:asciiTheme="majorHAnsi" w:eastAsia="Times New Roman" w:hAnsiTheme="majorHAnsi" w:cs="Times New Roman"/>
+          <w:color w:val="000000"/>
+          <w:sz w:val="20"/>
+          <w:szCs w:val="20"/>
+          <w:lang w:val="ru-RU"/>
+        </w:rPr>
+        <w:t>репозиторий</w:t>
+      </w:r>
+      <w:proofErr w:type="spellEnd"/>
+      <w:r>
+        <w:rPr>
+          <w:rFonts w:asciiTheme="majorHAnsi" w:eastAsia="Times New Roman" w:hAnsiTheme="majorHAnsi" w:cs="Times New Roman"/>
+          <w:color w:val="000000"/>
+          <w:sz w:val="20"/>
+          <w:szCs w:val="20"/>
+          <w:lang w:val="ru-RU"/>
+        </w:rPr>
+        <w:t xml:space="preserve"> с сервера</w:t>
+      </w:r>
+    </w:p>
+    <w:p>
+      <w:pPr>
+        <w:spacing w:after="0"/>
+        <w:rPr>
+          <w:rFonts w:ascii="Georgia" w:eastAsia="Times New Roman" w:hAnsi="Georgia" w:cs="Times New Roman"/>
+          <w:color w:val="000000"/>
+          <w:sz w:val="36"/>
+          <w:szCs w:val="36"/>
+          <w:lang w:val="ru-RU"/>
+        </w:rPr>
+      </w:pPr>
+    </w:p>
+    <w:p>
+      <w:pPr>
+        <w:spacing w:after="0"/>
+        <w:rPr>
+          <w:rFonts w:ascii="Georgia" w:eastAsia="Times New Roman" w:hAnsi="Georgia" w:cs="Times New Roman"/>
+          <w:color w:val="000000"/>
+          <w:sz w:val="36"/>
+          <w:szCs w:val="36"/>
+          <w:lang w:val="ru-RU"/>
+        </w:rPr>
+      </w:pPr>
+    </w:p>
+    <w:p>
+      <w:pPr>
+        <w:spacing w:after="0"/>
+        <w:rPr>
+          <w:rFonts w:asciiTheme="majorHAnsi" w:eastAsia="Times New Roman" w:hAnsiTheme="majorHAnsi" w:cs="Times New Roman"/>
+          <w:color w:val="000000" w:themeColor="text1"/>
+          <w:sz w:val="20"/>
+          <w:szCs w:val="20"/>
+          <w:lang w:val="ru-RU"/>
+        </w:rPr>
+      </w:pPr>
+      <w:r>
+        <w:rPr>
+          <w:rFonts w:asciiTheme="majorHAnsi" w:hAnsiTheme="majorHAnsi"/>
+          <w:color w:val="F14E32"/>
+          <w:sz w:val="20"/>
+          <w:szCs w:val="20"/>
+          <w:shd w:val="clear" w:color="auto" w:fill="FFFFFF"/>
+          <w:lang w:val="ru-RU"/>
+        </w:rPr>
+        <w:t xml:space="preserve">$ </w:t>
+      </w:r>
+      <w:proofErr w:type="spellStart"/>
+      <w:r>
+        <w:rPr>
+          <w:rFonts w:asciiTheme="majorHAnsi" w:hAnsiTheme="majorHAnsi"/>
+          <w:color w:val="F14E32"/>
+          <w:sz w:val="20"/>
+          <w:szCs w:val="20"/>
+          <w:shd w:val="clear" w:color="auto" w:fill="FFFFFF"/>
+        </w:rPr>
+        <w:t>git</w:t>
+      </w:r>
+      <w:proofErr w:type="spellEnd"/>
+      <w:r>
+        <w:rPr>
+          <w:rFonts w:asciiTheme="majorHAnsi" w:hAnsiTheme="majorHAnsi"/>
+          <w:color w:val="F14E32"/>
+          <w:sz w:val="20"/>
+          <w:szCs w:val="20"/>
+          <w:shd w:val="clear" w:color="auto" w:fill="FFFFFF"/>
+          <w:lang w:val="ru-RU"/>
+        </w:rPr>
+        <w:t xml:space="preserve"> </w:t>
+      </w:r>
+      <w:r>
+        <w:rPr>
+          <w:rFonts w:asciiTheme="majorHAnsi" w:hAnsiTheme="majorHAnsi"/>
+          <w:color w:val="F14E32"/>
+          <w:sz w:val="20"/>
+          <w:szCs w:val="20"/>
+          <w:shd w:val="clear" w:color="auto" w:fill="FFFFFF"/>
+        </w:rPr>
+        <w:t>diff</w:t>
+      </w:r>
+      <w:r>
+        <w:rPr>
+          <w:rFonts w:asciiTheme="majorHAnsi" w:hAnsiTheme="majorHAnsi"/>
+          <w:color w:val="F14E32"/>
+          <w:sz w:val="20"/>
+          <w:szCs w:val="20"/>
+          <w:shd w:val="clear" w:color="auto" w:fill="FFFFFF"/>
+          <w:lang w:val="ru-RU"/>
+        </w:rPr>
+        <w:t xml:space="preserve">  </w:t>
+      </w:r>
+      <w:r>
+        <w:rPr>
+          <w:rFonts w:asciiTheme="majorHAnsi" w:hAnsiTheme="majorHAnsi"/>
+          <w:color w:val="000000" w:themeColor="text1"/>
+          <w:sz w:val="20"/>
+          <w:szCs w:val="20"/>
+          <w:shd w:val="clear" w:color="auto" w:fill="FFFFFF"/>
+          <w:lang w:val="ru-RU"/>
+        </w:rPr>
+        <w:t xml:space="preserve">- </w:t>
+      </w:r>
+      <w:r>
+        <w:rPr>
+          <w:rFonts w:asciiTheme="majorHAnsi" w:eastAsia="Times New Roman" w:hAnsiTheme="majorHAnsi" w:cs="Times New Roman"/>
+          <w:color w:val="000000"/>
+          <w:sz w:val="20"/>
+          <w:szCs w:val="20"/>
+          <w:lang w:val="ru-RU"/>
+        </w:rPr>
+        <w:t xml:space="preserve">показывает </w:t>
+      </w:r>
+      <w:proofErr w:type="spellStart"/>
+      <w:r>
+        <w:rPr>
+          <w:rFonts w:asciiTheme="majorHAnsi" w:eastAsia="Times New Roman" w:hAnsiTheme="majorHAnsi" w:cs="Times New Roman"/>
+          <w:color w:val="000000"/>
+          <w:sz w:val="20"/>
+          <w:szCs w:val="20"/>
+          <w:lang w:val="ru-RU"/>
+        </w:rPr>
+        <w:t>не</w:t>
+      </w:r>
+      <w:r>
+        <w:rPr>
+          <w:rFonts w:asciiTheme="majorHAnsi" w:eastAsia="Times New Roman" w:hAnsiTheme="majorHAnsi" w:cs="Times New Roman"/>
+          <w:color w:val="000000"/>
+          <w:sz w:val="20"/>
+          <w:szCs w:val="20"/>
+          <w:lang w:val="ru-RU"/>
+        </w:rPr>
+        <w:t>проиндексированные</w:t>
+      </w:r>
+      <w:proofErr w:type="spellEnd"/>
+      <w:r>
+        <w:rPr>
+          <w:rFonts w:asciiTheme="majorHAnsi" w:eastAsia="Times New Roman" w:hAnsiTheme="majorHAnsi" w:cs="Times New Roman"/>
+          <w:color w:val="000000"/>
+          <w:sz w:val="20"/>
+          <w:szCs w:val="20"/>
+          <w:lang w:val="ru-RU"/>
+        </w:rPr>
+        <w:t xml:space="preserve"> изменения</w:t>
+      </w:r>
+    </w:p>
+    <w:p>
+      <w:pPr>
+        <w:spacing w:after="0"/>
+        <w:rPr>
+          <w:rFonts w:asciiTheme="majorHAnsi" w:eastAsia="Times New Roman" w:hAnsiTheme="majorHAnsi" w:cs="Times New Roman"/>
+          <w:color w:val="000000"/>
+          <w:sz w:val="20"/>
+          <w:szCs w:val="20"/>
+          <w:lang w:val="ru-RU"/>
+        </w:rPr>
+      </w:pPr>
+      <w:r>
+        <w:rPr>
+          <w:rFonts w:asciiTheme="majorHAnsi" w:hAnsiTheme="majorHAnsi"/>
+          <w:color w:val="F14E32"/>
+          <w:sz w:val="20"/>
+          <w:szCs w:val="20"/>
+          <w:shd w:val="clear" w:color="auto" w:fill="FFFFFF"/>
+          <w:lang w:val="ru-RU"/>
+        </w:rPr>
+        <w:t xml:space="preserve">$ </w:t>
+      </w:r>
+      <w:proofErr w:type="spellStart"/>
+      <w:r>
+        <w:rPr>
+          <w:rFonts w:asciiTheme="majorHAnsi" w:hAnsiTheme="majorHAnsi"/>
+          <w:color w:val="F14E32"/>
+          <w:sz w:val="20"/>
+          <w:szCs w:val="20"/>
+          <w:shd w:val="clear" w:color="auto" w:fill="FFFFFF"/>
+        </w:rPr>
+        <w:t>git</w:t>
+      </w:r>
+      <w:proofErr w:type="spellEnd"/>
+      <w:r>
+        <w:rPr>
+          <w:rFonts w:asciiTheme="majorHAnsi" w:hAnsiTheme="majorHAnsi"/>
+          <w:color w:val="F14E32"/>
+          <w:sz w:val="20"/>
+          <w:szCs w:val="20"/>
+          <w:shd w:val="clear" w:color="auto" w:fill="FFFFFF"/>
+          <w:lang w:val="ru-RU"/>
+        </w:rPr>
+        <w:t xml:space="preserve"> </w:t>
+      </w:r>
+      <w:r>
+        <w:rPr>
+          <w:rFonts w:asciiTheme="majorHAnsi" w:hAnsiTheme="majorHAnsi"/>
+          <w:color w:val="F14E32"/>
+          <w:sz w:val="20"/>
+          <w:szCs w:val="20"/>
+          <w:shd w:val="clear" w:color="auto" w:fill="FFFFFF"/>
+        </w:rPr>
+        <w:t>diff</w:t>
+      </w:r>
+      <w:r>
+        <w:rPr>
+          <w:rFonts w:asciiTheme="majorHAnsi" w:hAnsiTheme="majorHAnsi"/>
+          <w:color w:val="F14E32"/>
+          <w:sz w:val="20"/>
+          <w:szCs w:val="20"/>
+          <w:shd w:val="clear" w:color="auto" w:fill="FFFFFF"/>
+          <w:lang w:val="ru-RU"/>
+        </w:rPr>
+        <w:t xml:space="preserve"> --</w:t>
+      </w:r>
+      <w:r>
+        <w:rPr>
+          <w:rFonts w:asciiTheme="majorHAnsi" w:hAnsiTheme="majorHAnsi"/>
+          <w:color w:val="F14E32"/>
+          <w:sz w:val="20"/>
+          <w:szCs w:val="20"/>
+          <w:shd w:val="clear" w:color="auto" w:fill="FFFFFF"/>
+        </w:rPr>
+        <w:t>cached</w:t>
+      </w:r>
+      <w:r>
+        <w:rPr>
+          <w:rFonts w:asciiTheme="majorHAnsi" w:eastAsia="Times New Roman" w:hAnsiTheme="majorHAnsi" w:cs="Times New Roman"/>
+          <w:color w:val="000000"/>
+          <w:sz w:val="20"/>
+          <w:szCs w:val="20"/>
+          <w:lang w:val="ru-RU"/>
+        </w:rPr>
+        <w:t xml:space="preserve"> </w:t>
+      </w:r>
+    </w:p>
+    <w:p>
+      <w:pPr>
+        <w:spacing w:after="0"/>
+        <w:rPr>
+          <w:rFonts w:asciiTheme="majorHAnsi" w:eastAsia="Times New Roman" w:hAnsiTheme="majorHAnsi" w:cs="Times New Roman"/>
+          <w:color w:val="000000"/>
+          <w:sz w:val="20"/>
+          <w:szCs w:val="20"/>
+        </w:rPr>
+      </w:pPr>
+      <w:r>
+        <w:rPr>
+          <w:rFonts w:asciiTheme="majorHAnsi" w:hAnsiTheme="majorHAnsi"/>
+          <w:color w:val="F14E32"/>
+          <w:sz w:val="20"/>
+          <w:szCs w:val="20"/>
+          <w:shd w:val="clear" w:color="auto" w:fill="FFFFFF"/>
+          <w:lang w:val="ru-RU"/>
+        </w:rPr>
+        <w:t xml:space="preserve">$ </w:t>
+      </w:r>
+      <w:proofErr w:type="spellStart"/>
+      <w:r>
+        <w:rPr>
+          <w:rFonts w:asciiTheme="majorHAnsi" w:hAnsiTheme="majorHAnsi"/>
+          <w:color w:val="F14E32"/>
+          <w:sz w:val="20"/>
+          <w:szCs w:val="20"/>
+          <w:shd w:val="clear" w:color="auto" w:fill="FFFFFF"/>
+        </w:rPr>
+        <w:t>git</w:t>
+      </w:r>
+      <w:proofErr w:type="spellEnd"/>
+      <w:r>
+        <w:rPr>
+          <w:rFonts w:asciiTheme="majorHAnsi" w:hAnsiTheme="majorHAnsi"/>
+          <w:color w:val="F14E32"/>
+          <w:sz w:val="20"/>
+          <w:szCs w:val="20"/>
+          <w:shd w:val="clear" w:color="auto" w:fill="FFFFFF"/>
+          <w:lang w:val="ru-RU"/>
+        </w:rPr>
+        <w:t xml:space="preserve"> </w:t>
+      </w:r>
+      <w:r>
+        <w:rPr>
+          <w:rFonts w:asciiTheme="majorHAnsi" w:hAnsiTheme="majorHAnsi"/>
+          <w:color w:val="F14E32"/>
+          <w:sz w:val="20"/>
+          <w:szCs w:val="20"/>
+          <w:shd w:val="clear" w:color="auto" w:fill="FFFFFF"/>
+        </w:rPr>
+        <w:t>diff</w:t>
+      </w:r>
+      <w:r>
+        <w:rPr>
+          <w:rFonts w:asciiTheme="majorHAnsi" w:hAnsiTheme="majorHAnsi"/>
+          <w:color w:val="F14E32"/>
+          <w:sz w:val="20"/>
+          <w:szCs w:val="20"/>
+          <w:shd w:val="clear" w:color="auto" w:fill="FFFFFF"/>
+          <w:lang w:val="ru-RU"/>
+        </w:rPr>
+        <w:t xml:space="preserve"> --</w:t>
+      </w:r>
+      <w:r>
+        <w:rPr>
+          <w:rFonts w:asciiTheme="majorHAnsi" w:hAnsiTheme="majorHAnsi"/>
+          <w:color w:val="F14E32"/>
+          <w:sz w:val="20"/>
+          <w:szCs w:val="20"/>
+          <w:shd w:val="clear" w:color="auto" w:fill="FFFFFF"/>
+        </w:rPr>
+        <w:t>staged</w:t>
+      </w:r>
+      <w:r>
+        <w:rPr>
+          <w:rFonts w:asciiTheme="majorHAnsi" w:eastAsia="Times New Roman" w:hAnsiTheme="majorHAnsi" w:cs="Times New Roman"/>
+          <w:color w:val="000000"/>
+          <w:sz w:val="20"/>
+          <w:szCs w:val="20"/>
+          <w:lang w:val="ru-RU"/>
+        </w:rPr>
+        <w:t xml:space="preserve"> </w:t>
+      </w:r>
+      <w:r>
+        <w:rPr>
+          <w:rFonts w:asciiTheme="majorHAnsi" w:eastAsia="Times New Roman" w:hAnsiTheme="majorHAnsi" w:cs="Times New Roman"/>
+          <w:color w:val="000000"/>
+          <w:sz w:val="20"/>
+          <w:szCs w:val="20"/>
+          <w:lang w:val="ru-RU"/>
+        </w:rPr>
+        <w:t xml:space="preserve">    </w:t>
+      </w:r>
+      <w:r>
+        <w:rPr>
+          <w:rFonts w:asciiTheme="majorHAnsi" w:eastAsia="Times New Roman" w:hAnsiTheme="majorHAnsi" w:cs="Times New Roman"/>
+          <w:color w:val="000000"/>
+          <w:sz w:val="20"/>
+          <w:szCs w:val="20"/>
+          <w:lang w:val="ru-RU"/>
+        </w:rPr>
+        <w:t xml:space="preserve">– показывает </w:t>
+      </w:r>
+      <w:r>
+        <w:rPr>
+          <w:rFonts w:asciiTheme="majorHAnsi" w:eastAsia="Times New Roman" w:hAnsiTheme="majorHAnsi" w:cs="Times New Roman"/>
+          <w:color w:val="000000"/>
+          <w:sz w:val="20"/>
+          <w:szCs w:val="20"/>
+          <w:lang w:val="ru-RU"/>
+        </w:rPr>
+        <w:t>проиндексированные изменения</w:t>
+      </w:r>
+    </w:p>
+    <w:p>
+      <w:pPr>
+        <w:spacing w:after="0"/>
+        <w:rPr>
+          <w:rFonts w:asciiTheme="majorHAnsi" w:eastAsia="Times New Roman" w:hAnsiTheme="majorHAnsi" w:cs="Times New Roman"/>
+          <w:color w:val="000000"/>
+          <w:sz w:val="20"/>
+          <w:szCs w:val="20"/>
+        </w:rPr>
+      </w:pPr>
+    </w:p>
+    <w:p>
+      <w:pPr>
+        <w:spacing w:after="0"/>
+        <w:rPr>
+          <w:rFonts w:asciiTheme="majorHAnsi" w:eastAsia="Times New Roman" w:hAnsiTheme="majorHAnsi" w:cs="Times New Roman"/>
+          <w:color w:val="000000"/>
+          <w:sz w:val="20"/>
+          <w:szCs w:val="20"/>
+        </w:rPr>
+      </w:pPr>
+      <w:r>
+        <w:rPr>
+          <w:rFonts w:asciiTheme="majorHAnsi" w:hAnsiTheme="majorHAnsi"/>
+          <w:color w:val="F14E32"/>
+          <w:sz w:val="20"/>
+          <w:szCs w:val="20"/>
+          <w:shd w:val="clear" w:color="auto" w:fill="FFFFFF"/>
+          <w:lang w:val="ru-RU"/>
+        </w:rPr>
+        <w:t xml:space="preserve">$ </w:t>
+      </w:r>
+      <w:proofErr w:type="spellStart"/>
+      <w:r>
+        <w:rPr>
+          <w:rFonts w:asciiTheme="majorHAnsi" w:hAnsiTheme="majorHAnsi"/>
+          <w:color w:val="F14E32"/>
+          <w:sz w:val="20"/>
+          <w:szCs w:val="20"/>
+          <w:shd w:val="clear" w:color="auto" w:fill="FFFFFF"/>
+        </w:rPr>
+        <w:t>git</w:t>
+      </w:r>
+      <w:proofErr w:type="spellEnd"/>
+      <w:r>
+        <w:rPr>
+          <w:rFonts w:asciiTheme="majorHAnsi" w:hAnsiTheme="majorHAnsi"/>
+          <w:color w:val="F14E32"/>
+          <w:sz w:val="20"/>
+          <w:szCs w:val="20"/>
+          <w:shd w:val="clear" w:color="auto" w:fill="FFFFFF"/>
+          <w:lang w:val="ru-RU"/>
+        </w:rPr>
+        <w:t xml:space="preserve"> </w:t>
+      </w:r>
+      <w:r>
+        <w:rPr>
+          <w:rFonts w:asciiTheme="majorHAnsi" w:hAnsiTheme="majorHAnsi"/>
+          <w:color w:val="F14E32"/>
+          <w:sz w:val="20"/>
+          <w:szCs w:val="20"/>
+          <w:shd w:val="clear" w:color="auto" w:fill="FFFFFF"/>
+        </w:rPr>
+        <w:t>commit</w:t>
+      </w:r>
+      <w:r>
+        <w:rPr>
+          <w:rFonts w:asciiTheme="majorHAnsi" w:eastAsia="Times New Roman" w:hAnsiTheme="majorHAnsi" w:cs="Times New Roman"/>
+          <w:color w:val="000000"/>
+          <w:sz w:val="20"/>
+          <w:szCs w:val="20"/>
+          <w:lang w:val="ru-RU"/>
+        </w:rPr>
+        <w:t xml:space="preserve"> – </w:t>
+      </w:r>
+      <w:r>
+        <w:rPr>
+          <w:rFonts w:asciiTheme="majorHAnsi" w:eastAsia="Times New Roman" w:hAnsiTheme="majorHAnsi" w:cs="Times New Roman"/>
+          <w:color w:val="000000"/>
+          <w:sz w:val="20"/>
+          <w:szCs w:val="20"/>
+          <w:lang w:val="ru-RU"/>
+        </w:rPr>
+        <w:t>клонирует</w:t>
+      </w:r>
+      <w:r>
+        <w:rPr>
+          <w:rFonts w:asciiTheme="majorHAnsi" w:eastAsia="Times New Roman" w:hAnsiTheme="majorHAnsi" w:cs="Times New Roman"/>
+          <w:color w:val="000000"/>
+          <w:sz w:val="20"/>
+          <w:szCs w:val="20"/>
+          <w:lang w:val="ru-RU"/>
+        </w:rPr>
+        <w:t xml:space="preserve"> </w:t>
+      </w:r>
+      <w:proofErr w:type="spellStart"/>
+      <w:r>
+        <w:rPr>
+          <w:rFonts w:asciiTheme="majorHAnsi" w:eastAsia="Times New Roman" w:hAnsiTheme="majorHAnsi" w:cs="Times New Roman"/>
+          <w:color w:val="000000"/>
+          <w:sz w:val="20"/>
+          <w:szCs w:val="20"/>
+          <w:lang w:val="ru-RU"/>
+        </w:rPr>
+        <w:t>репозиторий</w:t>
+      </w:r>
+      <w:proofErr w:type="spellEnd"/>
+      <w:r>
+        <w:rPr>
+          <w:rFonts w:asciiTheme="majorHAnsi" w:eastAsia="Times New Roman" w:hAnsiTheme="majorHAnsi" w:cs="Times New Roman"/>
+          <w:color w:val="000000"/>
+          <w:sz w:val="20"/>
+          <w:szCs w:val="20"/>
+          <w:lang w:val="ru-RU"/>
+        </w:rPr>
+        <w:t xml:space="preserve"> </w:t>
+      </w:r>
+      <w:r>
+        <w:rPr>
+          <w:rFonts w:asciiTheme="majorHAnsi" w:eastAsia="Times New Roman" w:hAnsiTheme="majorHAnsi" w:cs="Times New Roman"/>
+          <w:color w:val="000000"/>
+          <w:sz w:val="20"/>
+          <w:szCs w:val="20"/>
+          <w:lang w:val="ru-RU"/>
+        </w:rPr>
+        <w:t>с</w:t>
+      </w:r>
+      <w:r>
+        <w:rPr>
+          <w:rFonts w:asciiTheme="majorHAnsi" w:eastAsia="Times New Roman" w:hAnsiTheme="majorHAnsi" w:cs="Times New Roman"/>
+          <w:color w:val="000000"/>
+          <w:sz w:val="20"/>
+          <w:szCs w:val="20"/>
+          <w:lang w:val="ru-RU"/>
+        </w:rPr>
+        <w:t xml:space="preserve"> </w:t>
+      </w:r>
+      <w:r>
+        <w:rPr>
+          <w:rFonts w:asciiTheme="majorHAnsi" w:eastAsia="Times New Roman" w:hAnsiTheme="majorHAnsi" w:cs="Times New Roman"/>
+          <w:color w:val="000000"/>
+          <w:sz w:val="20"/>
+          <w:szCs w:val="20"/>
+          <w:lang w:val="ru-RU"/>
+        </w:rPr>
+        <w:t>сервера</w:t>
+      </w:r>
+    </w:p>
+    <w:p>
+      <w:pPr>
+        <w:spacing w:after="0"/>
+        <w:rPr>
+          <w:rFonts w:asciiTheme="majorHAnsi" w:eastAsia="Times New Roman" w:hAnsiTheme="majorHAnsi" w:cs="Times New Roman"/>
+          <w:color w:val="000000"/>
+          <w:sz w:val="20"/>
+          <w:szCs w:val="20"/>
+          <w:lang w:val="ru-RU"/>
+        </w:rPr>
+      </w:pPr>
+      <w:r>
+        <w:rPr>
+          <w:rFonts w:asciiTheme="majorHAnsi" w:hAnsiTheme="majorHAnsi"/>
+          <w:color w:val="F14E32"/>
+          <w:sz w:val="20"/>
+          <w:szCs w:val="20"/>
+          <w:shd w:val="clear" w:color="auto" w:fill="FFFFFF"/>
+          <w:lang w:val="ru-RU"/>
+        </w:rPr>
+        <w:t xml:space="preserve">$ </w:t>
+      </w:r>
+      <w:proofErr w:type="spellStart"/>
+      <w:r>
+        <w:rPr>
+          <w:rFonts w:asciiTheme="majorHAnsi" w:hAnsiTheme="majorHAnsi"/>
+          <w:color w:val="F14E32"/>
+          <w:sz w:val="20"/>
+          <w:szCs w:val="20"/>
+          <w:shd w:val="clear" w:color="auto" w:fill="FFFFFF"/>
+        </w:rPr>
+        <w:t>git</w:t>
+      </w:r>
+      <w:proofErr w:type="spellEnd"/>
+      <w:r>
+        <w:rPr>
+          <w:rFonts w:asciiTheme="majorHAnsi" w:hAnsiTheme="majorHAnsi"/>
+          <w:color w:val="F14E32"/>
+          <w:sz w:val="20"/>
+          <w:szCs w:val="20"/>
+          <w:shd w:val="clear" w:color="auto" w:fill="FFFFFF"/>
+          <w:lang w:val="ru-RU"/>
+        </w:rPr>
+        <w:t xml:space="preserve"> </w:t>
+      </w:r>
+      <w:r>
+        <w:rPr>
+          <w:rFonts w:asciiTheme="majorHAnsi" w:hAnsiTheme="majorHAnsi"/>
+          <w:color w:val="F14E32"/>
+          <w:sz w:val="20"/>
+          <w:szCs w:val="20"/>
+          <w:shd w:val="clear" w:color="auto" w:fill="FFFFFF"/>
+        </w:rPr>
+        <w:t>commit</w:t>
+      </w:r>
+      <w:r>
+        <w:rPr>
+          <w:rFonts w:asciiTheme="majorHAnsi" w:hAnsiTheme="majorHAnsi"/>
+          <w:color w:val="F14E32"/>
+          <w:sz w:val="20"/>
+          <w:szCs w:val="20"/>
+          <w:shd w:val="clear" w:color="auto" w:fill="FFFFFF"/>
+          <w:lang w:val="ru-RU"/>
+        </w:rPr>
+        <w:t xml:space="preserve"> –</w:t>
+      </w:r>
+      <w:r>
+        <w:rPr>
+          <w:rFonts w:asciiTheme="majorHAnsi" w:hAnsiTheme="majorHAnsi"/>
+          <w:color w:val="F14E32"/>
+          <w:sz w:val="20"/>
+          <w:szCs w:val="20"/>
+          <w:shd w:val="clear" w:color="auto" w:fill="FFFFFF"/>
+        </w:rPr>
+        <w:t>m</w:t>
+      </w:r>
+      <w:r>
+        <w:rPr>
+          <w:rFonts w:asciiTheme="majorHAnsi" w:hAnsiTheme="majorHAnsi"/>
+          <w:color w:val="F14E32"/>
+          <w:sz w:val="20"/>
+          <w:szCs w:val="20"/>
+          <w:shd w:val="clear" w:color="auto" w:fill="FFFFFF"/>
+          <w:lang w:val="ru-RU"/>
+        </w:rPr>
+        <w:t xml:space="preserve"> “</w:t>
+      </w:r>
+      <w:r>
+        <w:rPr>
+          <w:rFonts w:asciiTheme="majorHAnsi" w:hAnsiTheme="majorHAnsi"/>
+          <w:color w:val="F14E32"/>
+          <w:sz w:val="20"/>
+          <w:szCs w:val="20"/>
+          <w:shd w:val="clear" w:color="auto" w:fill="FFFFFF"/>
+        </w:rPr>
+        <w:t>your</w:t>
+      </w:r>
+      <w:r>
+        <w:rPr>
+          <w:rFonts w:asciiTheme="majorHAnsi" w:hAnsiTheme="majorHAnsi"/>
+          <w:color w:val="F14E32"/>
+          <w:sz w:val="20"/>
+          <w:szCs w:val="20"/>
+          <w:shd w:val="clear" w:color="auto" w:fill="FFFFFF"/>
+          <w:lang w:val="ru-RU"/>
+        </w:rPr>
+        <w:t xml:space="preserve"> </w:t>
+      </w:r>
+      <w:r>
+        <w:rPr>
+          <w:rFonts w:asciiTheme="majorHAnsi" w:hAnsiTheme="majorHAnsi"/>
+          <w:color w:val="F14E32"/>
+          <w:sz w:val="20"/>
+          <w:szCs w:val="20"/>
+          <w:shd w:val="clear" w:color="auto" w:fill="FFFFFF"/>
+        </w:rPr>
+        <w:t>comment</w:t>
+      </w:r>
+      <w:r>
+        <w:rPr>
+          <w:rFonts w:asciiTheme="majorHAnsi" w:hAnsiTheme="majorHAnsi"/>
+          <w:color w:val="F14E32"/>
+          <w:sz w:val="20"/>
+          <w:szCs w:val="20"/>
+          <w:shd w:val="clear" w:color="auto" w:fill="FFFFFF"/>
+          <w:lang w:val="ru-RU"/>
+        </w:rPr>
+        <w:t>”</w:t>
+      </w:r>
+      <w:r>
+        <w:rPr>
+          <w:rFonts w:asciiTheme="majorHAnsi" w:eastAsia="Times New Roman" w:hAnsiTheme="majorHAnsi" w:cs="Times New Roman"/>
+          <w:color w:val="000000"/>
+          <w:sz w:val="20"/>
+          <w:szCs w:val="20"/>
+          <w:lang w:val="ru-RU"/>
+        </w:rPr>
+        <w:t xml:space="preserve"> </w:t>
+      </w:r>
+      <w:r>
+        <w:rPr>
+          <w:rFonts w:asciiTheme="majorHAnsi" w:eastAsia="Times New Roman" w:hAnsiTheme="majorHAnsi" w:cs="Times New Roman"/>
+          <w:color w:val="000000"/>
+          <w:sz w:val="20"/>
+          <w:szCs w:val="20"/>
+          <w:lang w:val="ru-RU"/>
+        </w:rPr>
+        <w:t xml:space="preserve">– </w:t>
+      </w:r>
+      <w:r>
+        <w:rPr>
+          <w:rFonts w:asciiTheme="majorHAnsi" w:eastAsia="Times New Roman" w:hAnsiTheme="majorHAnsi" w:cs="Times New Roman"/>
+          <w:color w:val="000000"/>
+          <w:sz w:val="20"/>
+          <w:szCs w:val="20"/>
+          <w:lang w:val="ru-RU"/>
+        </w:rPr>
+        <w:t>фиксация</w:t>
+      </w:r>
+      <w:r>
+        <w:rPr>
+          <w:rFonts w:asciiTheme="majorHAnsi" w:eastAsia="Times New Roman" w:hAnsiTheme="majorHAnsi" w:cs="Times New Roman"/>
+          <w:color w:val="000000"/>
+          <w:sz w:val="20"/>
+          <w:szCs w:val="20"/>
+          <w:lang w:val="ru-RU"/>
+        </w:rPr>
+        <w:t xml:space="preserve"> </w:t>
+      </w:r>
+      <w:r>
+        <w:rPr>
+          <w:rFonts w:asciiTheme="majorHAnsi" w:eastAsia="Times New Roman" w:hAnsiTheme="majorHAnsi" w:cs="Times New Roman"/>
+          <w:color w:val="000000"/>
+          <w:sz w:val="20"/>
+          <w:szCs w:val="20"/>
+          <w:lang w:val="ru-RU"/>
+        </w:rPr>
+        <w:t>изменений</w:t>
+      </w:r>
+      <w:r>
+        <w:rPr>
+          <w:rFonts w:asciiTheme="majorHAnsi" w:eastAsia="Times New Roman" w:hAnsiTheme="majorHAnsi" w:cs="Times New Roman"/>
+          <w:color w:val="000000"/>
+          <w:sz w:val="20"/>
+          <w:szCs w:val="20"/>
+          <w:lang w:val="ru-RU"/>
+        </w:rPr>
+        <w:t xml:space="preserve"> </w:t>
+      </w:r>
+      <w:r>
+        <w:rPr>
+          <w:rFonts w:asciiTheme="majorHAnsi" w:eastAsia="Times New Roman" w:hAnsiTheme="majorHAnsi" w:cs="Times New Roman"/>
+          <w:color w:val="000000"/>
+          <w:sz w:val="20"/>
+          <w:szCs w:val="20"/>
+          <w:lang w:val="ru-RU"/>
+        </w:rPr>
+        <w:t>с комментарием</w:t>
+      </w:r>
+    </w:p>
+    <w:p>
+      <w:pPr>
+        <w:spacing w:after="0"/>
+        <w:rPr>
+          <w:rFonts w:asciiTheme="majorHAnsi" w:eastAsia="Times New Roman" w:hAnsiTheme="majorHAnsi" w:cs="Times New Roman"/>
+          <w:color w:val="000000"/>
+          <w:sz w:val="20"/>
+          <w:szCs w:val="20"/>
+          <w:lang w:val="ru-RU"/>
+        </w:rPr>
+      </w:pPr>
+      <w:r>
+        <w:rPr>
+          <w:rFonts w:asciiTheme="majorHAnsi" w:hAnsiTheme="majorHAnsi"/>
+          <w:color w:val="F14E32"/>
+          <w:sz w:val="20"/>
+          <w:szCs w:val="20"/>
+          <w:shd w:val="clear" w:color="auto" w:fill="FFFFFF"/>
+          <w:lang w:val="ru-RU"/>
+        </w:rPr>
+        <w:t xml:space="preserve">$ </w:t>
+      </w:r>
+      <w:proofErr w:type="spellStart"/>
+      <w:r>
+        <w:rPr>
+          <w:rFonts w:asciiTheme="majorHAnsi" w:hAnsiTheme="majorHAnsi"/>
+          <w:color w:val="F14E32"/>
+          <w:sz w:val="20"/>
+          <w:szCs w:val="20"/>
+          <w:shd w:val="clear" w:color="auto" w:fill="FFFFFF"/>
+        </w:rPr>
+        <w:t>git</w:t>
+      </w:r>
+      <w:proofErr w:type="spellEnd"/>
+      <w:r>
+        <w:rPr>
+          <w:rFonts w:asciiTheme="majorHAnsi" w:hAnsiTheme="majorHAnsi"/>
+          <w:color w:val="F14E32"/>
+          <w:sz w:val="20"/>
+          <w:szCs w:val="20"/>
+          <w:shd w:val="clear" w:color="auto" w:fill="FFFFFF"/>
+          <w:lang w:val="ru-RU"/>
+        </w:rPr>
+        <w:t xml:space="preserve"> </w:t>
+      </w:r>
+      <w:r>
+        <w:rPr>
+          <w:rFonts w:asciiTheme="majorHAnsi" w:hAnsiTheme="majorHAnsi"/>
+          <w:color w:val="F14E32"/>
+          <w:sz w:val="20"/>
+          <w:szCs w:val="20"/>
+          <w:shd w:val="clear" w:color="auto" w:fill="FFFFFF"/>
+        </w:rPr>
+        <w:t>commit</w:t>
+      </w:r>
+      <w:r>
+        <w:rPr>
+          <w:rFonts w:asciiTheme="majorHAnsi" w:hAnsiTheme="majorHAnsi"/>
+          <w:color w:val="F14E32"/>
+          <w:sz w:val="20"/>
+          <w:szCs w:val="20"/>
+          <w:shd w:val="clear" w:color="auto" w:fill="FFFFFF"/>
+          <w:lang w:val="ru-RU"/>
+        </w:rPr>
+        <w:t xml:space="preserve"> </w:t>
+      </w:r>
+      <w:r>
+        <w:rPr>
+          <w:rFonts w:asciiTheme="majorHAnsi" w:hAnsiTheme="majorHAnsi"/>
+          <w:color w:val="F14E32"/>
+          <w:sz w:val="20"/>
+          <w:szCs w:val="20"/>
+          <w:shd w:val="clear" w:color="auto" w:fill="FFFFFF"/>
+          <w:lang w:val="ru-RU"/>
+        </w:rPr>
+        <w:t>–</w:t>
+      </w:r>
+      <w:r>
+        <w:rPr>
+          <w:rFonts w:asciiTheme="majorHAnsi" w:hAnsiTheme="majorHAnsi"/>
+          <w:color w:val="F14E32"/>
+          <w:sz w:val="20"/>
+          <w:szCs w:val="20"/>
+          <w:shd w:val="clear" w:color="auto" w:fill="FFFFFF"/>
+        </w:rPr>
+        <w:t>a</w:t>
+      </w:r>
+      <w:r>
+        <w:rPr>
+          <w:rFonts w:asciiTheme="majorHAnsi" w:hAnsiTheme="majorHAnsi"/>
+          <w:color w:val="F14E32"/>
+          <w:sz w:val="20"/>
+          <w:szCs w:val="20"/>
+          <w:shd w:val="clear" w:color="auto" w:fill="FFFFFF"/>
+          <w:lang w:val="ru-RU"/>
+        </w:rPr>
+        <w:t xml:space="preserve"> </w:t>
+      </w:r>
+      <w:r>
+        <w:rPr>
+          <w:rFonts w:asciiTheme="majorHAnsi" w:hAnsiTheme="majorHAnsi"/>
+          <w:color w:val="F14E32"/>
+          <w:sz w:val="20"/>
+          <w:szCs w:val="20"/>
+          <w:shd w:val="clear" w:color="auto" w:fill="FFFFFF"/>
+          <w:lang w:val="ru-RU"/>
+        </w:rPr>
+        <w:t>–</w:t>
+      </w:r>
+      <w:r>
+        <w:rPr>
+          <w:rFonts w:asciiTheme="majorHAnsi" w:hAnsiTheme="majorHAnsi"/>
+          <w:color w:val="F14E32"/>
+          <w:sz w:val="20"/>
+          <w:szCs w:val="20"/>
+          <w:shd w:val="clear" w:color="auto" w:fill="FFFFFF"/>
+        </w:rPr>
+        <w:t>m</w:t>
+      </w:r>
+      <w:r>
+        <w:rPr>
+          <w:rFonts w:asciiTheme="majorHAnsi" w:hAnsiTheme="majorHAnsi"/>
+          <w:color w:val="F14E32"/>
+          <w:sz w:val="20"/>
+          <w:szCs w:val="20"/>
+          <w:shd w:val="clear" w:color="auto" w:fill="FFFFFF"/>
+          <w:lang w:val="ru-RU"/>
+        </w:rPr>
+        <w:t xml:space="preserve"> “</w:t>
+      </w:r>
+      <w:r>
+        <w:rPr>
+          <w:rFonts w:asciiTheme="majorHAnsi" w:hAnsiTheme="majorHAnsi"/>
+          <w:color w:val="F14E32"/>
+          <w:sz w:val="20"/>
+          <w:szCs w:val="20"/>
+          <w:shd w:val="clear" w:color="auto" w:fill="FFFFFF"/>
+        </w:rPr>
+        <w:t>your</w:t>
+      </w:r>
+      <w:r>
+        <w:rPr>
+          <w:rFonts w:asciiTheme="majorHAnsi" w:hAnsiTheme="majorHAnsi"/>
+          <w:color w:val="F14E32"/>
+          <w:sz w:val="20"/>
+          <w:szCs w:val="20"/>
+          <w:shd w:val="clear" w:color="auto" w:fill="FFFFFF"/>
+          <w:lang w:val="ru-RU"/>
+        </w:rPr>
+        <w:t xml:space="preserve"> </w:t>
+      </w:r>
+      <w:r>
+        <w:rPr>
+          <w:rFonts w:asciiTheme="majorHAnsi" w:hAnsiTheme="majorHAnsi"/>
+          <w:color w:val="F14E32"/>
+          <w:sz w:val="20"/>
+          <w:szCs w:val="20"/>
+          <w:shd w:val="clear" w:color="auto" w:fill="FFFFFF"/>
+        </w:rPr>
+        <w:t>comment</w:t>
+      </w:r>
+      <w:r>
+        <w:rPr>
+          <w:rFonts w:asciiTheme="majorHAnsi" w:hAnsiTheme="majorHAnsi"/>
+          <w:color w:val="F14E32"/>
+          <w:sz w:val="20"/>
+          <w:szCs w:val="20"/>
+          <w:shd w:val="clear" w:color="auto" w:fill="FFFFFF"/>
+          <w:lang w:val="ru-RU"/>
+        </w:rPr>
+        <w:t>”</w:t>
+      </w:r>
+      <w:r>
+        <w:rPr>
+          <w:rFonts w:asciiTheme="majorHAnsi" w:hAnsiTheme="majorHAnsi"/>
+          <w:color w:val="F14E32"/>
+          <w:sz w:val="20"/>
+          <w:szCs w:val="20"/>
+          <w:shd w:val="clear" w:color="auto" w:fill="FFFFFF"/>
+          <w:lang w:val="ru-RU"/>
+        </w:rPr>
+        <w:t xml:space="preserve"> </w:t>
+      </w:r>
+      <w:r>
+        <w:rPr>
+          <w:rFonts w:asciiTheme="majorHAnsi" w:eastAsia="Times New Roman" w:hAnsiTheme="majorHAnsi" w:cs="Times New Roman"/>
+          <w:color w:val="000000"/>
+          <w:sz w:val="20"/>
+          <w:szCs w:val="20"/>
+          <w:lang w:val="ru-RU"/>
+        </w:rPr>
+        <w:t xml:space="preserve">– </w:t>
+      </w:r>
+      <w:r>
+        <w:rPr>
+          <w:rFonts w:asciiTheme="majorHAnsi" w:eastAsia="Times New Roman" w:hAnsiTheme="majorHAnsi" w:cs="Times New Roman"/>
+          <w:color w:val="000000"/>
+          <w:sz w:val="20"/>
+          <w:szCs w:val="20"/>
+          <w:lang w:val="ru-RU"/>
+        </w:rPr>
+        <w:t xml:space="preserve">фиксация изменений с </w:t>
+      </w:r>
+      <w:proofErr w:type="gramStart"/>
+      <w:r>
+        <w:rPr>
+          <w:rFonts w:asciiTheme="majorHAnsi" w:eastAsia="Times New Roman" w:hAnsiTheme="majorHAnsi" w:cs="Times New Roman"/>
+          <w:color w:val="000000"/>
+          <w:sz w:val="20"/>
+          <w:szCs w:val="20"/>
+          <w:lang w:val="ru-RU"/>
+        </w:rPr>
+        <w:t>автоматическим</w:t>
+      </w:r>
+      <w:proofErr w:type="gramEnd"/>
+      <w:r>
+        <w:rPr>
+          <w:rFonts w:asciiTheme="majorHAnsi" w:eastAsia="Times New Roman" w:hAnsiTheme="majorHAnsi" w:cs="Times New Roman"/>
+          <w:color w:val="000000"/>
+          <w:sz w:val="20"/>
+          <w:szCs w:val="20"/>
+          <w:lang w:val="ru-RU"/>
+        </w:rPr>
+        <w:t xml:space="preserve"> </w:t>
+      </w:r>
+      <w:r>
+        <w:rPr>
+          <w:rFonts w:asciiTheme="majorHAnsi" w:eastAsia="Times New Roman" w:hAnsiTheme="majorHAnsi" w:cs="Times New Roman"/>
+          <w:color w:val="000000"/>
+          <w:sz w:val="20"/>
+          <w:szCs w:val="20"/>
+        </w:rPr>
+        <w:t>add</w:t>
+      </w:r>
+      <w:r>
+        <w:rPr>
+          <w:rFonts w:asciiTheme="majorHAnsi" w:eastAsia="Times New Roman" w:hAnsiTheme="majorHAnsi" w:cs="Times New Roman"/>
+          <w:color w:val="000000"/>
+          <w:sz w:val="20"/>
+          <w:szCs w:val="20"/>
+          <w:lang w:val="ru-RU"/>
+        </w:rPr>
+        <w:t xml:space="preserve"> </w:t>
+      </w:r>
+      <w:r>
+        <w:rPr>
+          <w:rFonts w:asciiTheme="majorHAnsi" w:eastAsia="Times New Roman" w:hAnsiTheme="majorHAnsi" w:cs="Times New Roman"/>
+          <w:color w:val="000000"/>
+          <w:sz w:val="20"/>
+          <w:szCs w:val="20"/>
+          <w:lang w:val="ru-RU"/>
+        </w:rPr>
+        <w:t>для всех отслеживаемых измененных файлов</w:t>
+      </w:r>
       <w:bookmarkStart w:id="0" w:name="_GoBack"/>
       <w:bookmarkEnd w:id="0"/>
     </w:p>
@@ -880,451 +2662,39 @@
           <w:color w:val="000000"/>
           <w:sz w:val="20"/>
           <w:szCs w:val="20"/>
-        </w:rPr>
-      </w:pPr>
-      <w:r>
-        <w:rPr>
-          <w:rFonts w:asciiTheme="majorHAnsi" w:hAnsiTheme="majorHAnsi"/>
-          <w:color w:val="F14E32"/>
-          <w:sz w:val="20"/>
-          <w:szCs w:val="20"/>
-          <w:shd w:val="clear" w:color="auto" w:fill="FFFFFF"/>
-        </w:rPr>
-        <w:t xml:space="preserve">$ </w:t>
-      </w:r>
-      <w:proofErr w:type="spellStart"/>
-      <w:proofErr w:type="gramStart"/>
-      <w:r>
-        <w:rPr>
-          <w:rFonts w:asciiTheme="majorHAnsi" w:hAnsiTheme="majorHAnsi"/>
-          <w:color w:val="F14E32"/>
-          <w:sz w:val="20"/>
-          <w:szCs w:val="20"/>
-          <w:shd w:val="clear" w:color="auto" w:fill="FFFFFF"/>
-        </w:rPr>
-        <w:t>git</w:t>
-      </w:r>
-      <w:proofErr w:type="spellEnd"/>
-      <w:proofErr w:type="gramEnd"/>
-      <w:r>
-        <w:rPr>
-          <w:rFonts w:asciiTheme="majorHAnsi" w:hAnsiTheme="majorHAnsi"/>
-          <w:color w:val="F14E32"/>
-          <w:sz w:val="20"/>
-          <w:szCs w:val="20"/>
-          <w:shd w:val="clear" w:color="auto" w:fill="FFFFFF"/>
-        </w:rPr>
-        <w:t xml:space="preserve"> </w:t>
-      </w:r>
-      <w:proofErr w:type="spellStart"/>
-      <w:r>
-        <w:rPr>
-          <w:rFonts w:asciiTheme="majorHAnsi" w:hAnsiTheme="majorHAnsi"/>
-          <w:color w:val="F14E32"/>
-          <w:sz w:val="20"/>
-          <w:szCs w:val="20"/>
-          <w:shd w:val="clear" w:color="auto" w:fill="FFFFFF"/>
-        </w:rPr>
-        <w:t>config</w:t>
-      </w:r>
-      <w:proofErr w:type="spellEnd"/>
-      <w:r>
-        <w:rPr>
-          <w:rFonts w:asciiTheme="majorHAnsi" w:hAnsiTheme="majorHAnsi"/>
-          <w:color w:val="F14E32"/>
-          <w:sz w:val="20"/>
-          <w:szCs w:val="20"/>
-          <w:shd w:val="clear" w:color="auto" w:fill="FFFFFF"/>
-        </w:rPr>
-        <w:t xml:space="preserve"> --global </w:t>
-      </w:r>
-      <w:proofErr w:type="spellStart"/>
-      <w:r>
-        <w:rPr>
-          <w:rFonts w:asciiTheme="majorHAnsi" w:hAnsiTheme="majorHAnsi"/>
-          <w:color w:val="F14E32"/>
-          <w:sz w:val="20"/>
-          <w:szCs w:val="20"/>
-          <w:shd w:val="clear" w:color="auto" w:fill="FFFFFF"/>
-        </w:rPr>
-        <w:t>core.editor</w:t>
-      </w:r>
-      <w:proofErr w:type="spellEnd"/>
-      <w:r>
-        <w:rPr>
-          <w:rFonts w:asciiTheme="majorHAnsi" w:hAnsiTheme="majorHAnsi"/>
-          <w:color w:val="F14E32"/>
-          <w:sz w:val="20"/>
-          <w:szCs w:val="20"/>
-          <w:shd w:val="clear" w:color="auto" w:fill="FFFFFF"/>
-        </w:rPr>
-        <w:t xml:space="preserve"> </w:t>
-      </w:r>
-      <w:proofErr w:type="spellStart"/>
-      <w:r>
-        <w:rPr>
-          <w:rFonts w:asciiTheme="majorHAnsi" w:hAnsiTheme="majorHAnsi"/>
-          <w:color w:val="F14E32"/>
-          <w:sz w:val="20"/>
-          <w:szCs w:val="20"/>
-          <w:shd w:val="clear" w:color="auto" w:fill="FFFFFF"/>
-        </w:rPr>
-        <w:t>emacs</w:t>
-      </w:r>
-      <w:proofErr w:type="spellEnd"/>
-      <w:r>
-        <w:rPr>
-          <w:rFonts w:asciiTheme="majorHAnsi" w:eastAsia="Times New Roman" w:hAnsiTheme="majorHAnsi" w:cs="Times New Roman"/>
-          <w:color w:val="000000"/>
-          <w:sz w:val="20"/>
-          <w:szCs w:val="20"/>
-        </w:rPr>
-        <w:t xml:space="preserve"> </w:t>
-      </w:r>
-    </w:p>
-    <w:p>
-      <w:pPr>
-        <w:rPr>
-          <w:rFonts w:asciiTheme="majorHAnsi" w:eastAsia="Times New Roman" w:hAnsiTheme="majorHAnsi" w:cs="Times New Roman"/>
-          <w:color w:val="000000"/>
-          <w:sz w:val="20"/>
-          <w:szCs w:val="20"/>
-        </w:rPr>
-      </w:pPr>
-      <w:r>
-        <w:rPr>
-          <w:rFonts w:asciiTheme="majorHAnsi" w:hAnsiTheme="majorHAnsi"/>
-          <w:color w:val="F14E32"/>
-          <w:sz w:val="20"/>
-          <w:szCs w:val="20"/>
-          <w:shd w:val="clear" w:color="auto" w:fill="FFFFFF"/>
-        </w:rPr>
-        <w:t xml:space="preserve">$ </w:t>
-      </w:r>
-      <w:proofErr w:type="spellStart"/>
-      <w:proofErr w:type="gramStart"/>
-      <w:r>
-        <w:rPr>
-          <w:rFonts w:asciiTheme="majorHAnsi" w:hAnsiTheme="majorHAnsi"/>
-          <w:color w:val="F14E32"/>
-          <w:sz w:val="20"/>
-          <w:szCs w:val="20"/>
-          <w:shd w:val="clear" w:color="auto" w:fill="FFFFFF"/>
-        </w:rPr>
-        <w:t>git</w:t>
-      </w:r>
-      <w:proofErr w:type="spellEnd"/>
-      <w:proofErr w:type="gramEnd"/>
-      <w:r>
-        <w:rPr>
-          <w:rFonts w:asciiTheme="majorHAnsi" w:hAnsiTheme="majorHAnsi"/>
-          <w:color w:val="F14E32"/>
-          <w:sz w:val="20"/>
-          <w:szCs w:val="20"/>
-          <w:shd w:val="clear" w:color="auto" w:fill="FFFFFF"/>
-        </w:rPr>
-        <w:t xml:space="preserve"> </w:t>
-      </w:r>
-      <w:proofErr w:type="spellStart"/>
-      <w:r>
-        <w:rPr>
-          <w:rFonts w:asciiTheme="majorHAnsi" w:hAnsiTheme="majorHAnsi"/>
-          <w:color w:val="F14E32"/>
-          <w:sz w:val="20"/>
-          <w:szCs w:val="20"/>
-          <w:shd w:val="clear" w:color="auto" w:fill="FFFFFF"/>
-        </w:rPr>
-        <w:t>config</w:t>
-      </w:r>
-      <w:proofErr w:type="spellEnd"/>
-      <w:r>
-        <w:rPr>
-          <w:rFonts w:asciiTheme="majorHAnsi" w:hAnsiTheme="majorHAnsi"/>
-          <w:color w:val="F14E32"/>
-          <w:sz w:val="20"/>
-          <w:szCs w:val="20"/>
-          <w:shd w:val="clear" w:color="auto" w:fill="FFFFFF"/>
-        </w:rPr>
-        <w:t xml:space="preserve"> --global </w:t>
-      </w:r>
-      <w:proofErr w:type="spellStart"/>
-      <w:r>
-        <w:rPr>
-          <w:rFonts w:asciiTheme="majorHAnsi" w:hAnsiTheme="majorHAnsi"/>
-          <w:color w:val="F14E32"/>
-          <w:sz w:val="20"/>
-          <w:szCs w:val="20"/>
-          <w:shd w:val="clear" w:color="auto" w:fill="FFFFFF"/>
-        </w:rPr>
-        <w:t>merge.tool</w:t>
-      </w:r>
-      <w:proofErr w:type="spellEnd"/>
-      <w:r>
-        <w:rPr>
-          <w:rFonts w:asciiTheme="majorHAnsi" w:hAnsiTheme="majorHAnsi"/>
-          <w:color w:val="F14E32"/>
-          <w:sz w:val="20"/>
-          <w:szCs w:val="20"/>
-          <w:shd w:val="clear" w:color="auto" w:fill="FFFFFF"/>
-        </w:rPr>
-        <w:t xml:space="preserve"> </w:t>
-      </w:r>
-      <w:proofErr w:type="spellStart"/>
-      <w:r>
-        <w:rPr>
-          <w:rFonts w:asciiTheme="majorHAnsi" w:hAnsiTheme="majorHAnsi"/>
-          <w:color w:val="F14E32"/>
-          <w:sz w:val="20"/>
-          <w:szCs w:val="20"/>
-          <w:shd w:val="clear" w:color="auto" w:fill="FFFFFF"/>
-        </w:rPr>
-        <w:t>vimdiff</w:t>
-      </w:r>
-      <w:proofErr w:type="spellEnd"/>
-      <w:r>
-        <w:rPr>
-          <w:rFonts w:asciiTheme="majorHAnsi" w:eastAsia="Times New Roman" w:hAnsiTheme="majorHAnsi" w:cs="Times New Roman"/>
-          <w:color w:val="000000"/>
-          <w:sz w:val="20"/>
-          <w:szCs w:val="20"/>
-        </w:rPr>
-        <w:t xml:space="preserve"> </w:t>
-      </w:r>
-    </w:p>
-    <w:p>
-      <w:pPr>
-        <w:rPr>
-          <w:rFonts w:asciiTheme="majorHAnsi" w:eastAsia="Times New Roman" w:hAnsiTheme="majorHAnsi" w:cs="Times New Roman"/>
-          <w:color w:val="000000"/>
-          <w:sz w:val="20"/>
-          <w:szCs w:val="20"/>
-          <w:lang w:val="ru-RU"/>
-        </w:rPr>
-      </w:pPr>
-    </w:p>
-    <w:p>
-      <w:pPr>
-        <w:rPr>
-          <w:rFonts w:asciiTheme="majorHAnsi" w:eastAsia="Times New Roman" w:hAnsiTheme="majorHAnsi" w:cs="Times New Roman"/>
-          <w:color w:val="000000" w:themeColor="text1"/>
-          <w:sz w:val="20"/>
-          <w:szCs w:val="20"/>
-          <w:lang w:val="ru-RU"/>
-        </w:rPr>
-      </w:pPr>
-      <w:r>
-        <w:rPr>
-          <w:rFonts w:asciiTheme="majorHAnsi" w:hAnsiTheme="majorHAnsi"/>
-          <w:color w:val="F14E32"/>
-          <w:sz w:val="20"/>
-          <w:szCs w:val="20"/>
-          <w:shd w:val="clear" w:color="auto" w:fill="FFFFFF"/>
-          <w:lang w:val="ru-RU"/>
-        </w:rPr>
-        <w:t xml:space="preserve">$ </w:t>
-      </w:r>
-      <w:proofErr w:type="spellStart"/>
-      <w:r>
-        <w:rPr>
-          <w:rFonts w:asciiTheme="majorHAnsi" w:hAnsiTheme="majorHAnsi"/>
-          <w:color w:val="F14E32"/>
-          <w:sz w:val="20"/>
-          <w:szCs w:val="20"/>
-          <w:shd w:val="clear" w:color="auto" w:fill="FFFFFF"/>
-        </w:rPr>
-        <w:t>git</w:t>
-      </w:r>
-      <w:proofErr w:type="spellEnd"/>
-      <w:r>
-        <w:rPr>
-          <w:rFonts w:asciiTheme="majorHAnsi" w:hAnsiTheme="majorHAnsi"/>
-          <w:color w:val="F14E32"/>
-          <w:sz w:val="20"/>
-          <w:szCs w:val="20"/>
-          <w:shd w:val="clear" w:color="auto" w:fill="FFFFFF"/>
-          <w:lang w:val="ru-RU"/>
-        </w:rPr>
-        <w:t xml:space="preserve"> </w:t>
-      </w:r>
-      <w:proofErr w:type="spellStart"/>
-      <w:r>
-        <w:rPr>
-          <w:rFonts w:asciiTheme="majorHAnsi" w:hAnsiTheme="majorHAnsi"/>
-          <w:color w:val="F14E32"/>
-          <w:sz w:val="20"/>
-          <w:szCs w:val="20"/>
-          <w:shd w:val="clear" w:color="auto" w:fill="FFFFFF"/>
-        </w:rPr>
-        <w:t>config</w:t>
-      </w:r>
-      <w:proofErr w:type="spellEnd"/>
-      <w:r>
-        <w:rPr>
-          <w:rFonts w:asciiTheme="majorHAnsi" w:hAnsiTheme="majorHAnsi"/>
-          <w:color w:val="F14E32"/>
-          <w:sz w:val="20"/>
-          <w:szCs w:val="20"/>
-          <w:shd w:val="clear" w:color="auto" w:fill="FFFFFF"/>
-          <w:lang w:val="ru-RU"/>
-        </w:rPr>
-        <w:t xml:space="preserve"> </w:t>
-      </w:r>
-      <w:r>
-        <w:rPr>
-          <w:rFonts w:asciiTheme="majorHAnsi" w:hAnsiTheme="majorHAnsi"/>
-          <w:color w:val="F14E32"/>
-          <w:sz w:val="20"/>
-          <w:szCs w:val="20"/>
-          <w:shd w:val="clear" w:color="auto" w:fill="FFFFFF"/>
-        </w:rPr>
-        <w:t>user</w:t>
-      </w:r>
-      <w:r>
-        <w:rPr>
-          <w:rFonts w:asciiTheme="majorHAnsi" w:hAnsiTheme="majorHAnsi"/>
-          <w:color w:val="F14E32"/>
-          <w:sz w:val="20"/>
-          <w:szCs w:val="20"/>
-          <w:shd w:val="clear" w:color="auto" w:fill="FFFFFF"/>
-          <w:lang w:val="ru-RU"/>
-        </w:rPr>
-        <w:t>.</w:t>
-      </w:r>
-      <w:r>
-        <w:rPr>
-          <w:rFonts w:asciiTheme="majorHAnsi" w:hAnsiTheme="majorHAnsi"/>
-          <w:color w:val="F14E32"/>
-          <w:sz w:val="20"/>
-          <w:szCs w:val="20"/>
-          <w:shd w:val="clear" w:color="auto" w:fill="FFFFFF"/>
-        </w:rPr>
-        <w:t>name</w:t>
-      </w:r>
-      <w:r>
-        <w:rPr>
-          <w:rFonts w:asciiTheme="majorHAnsi" w:hAnsiTheme="majorHAnsi"/>
-          <w:color w:val="F14E32"/>
-          <w:sz w:val="20"/>
-          <w:szCs w:val="20"/>
-          <w:shd w:val="clear" w:color="auto" w:fill="FFFFFF"/>
-          <w:lang w:val="ru-RU"/>
-        </w:rPr>
-        <w:t xml:space="preserve">  </w:t>
-      </w:r>
-      <w:r>
-        <w:rPr>
-          <w:rFonts w:asciiTheme="majorHAnsi" w:hAnsiTheme="majorHAnsi"/>
-          <w:color w:val="000000" w:themeColor="text1"/>
-          <w:sz w:val="20"/>
-          <w:szCs w:val="20"/>
-          <w:shd w:val="clear" w:color="auto" w:fill="FFFFFF"/>
-          <w:lang w:val="ru-RU"/>
-        </w:rPr>
-        <w:t xml:space="preserve">- проверка значения ключа </w:t>
-      </w:r>
-    </w:p>
-    <w:p>
-      <w:pPr>
-        <w:rPr>
-          <w:rFonts w:asciiTheme="majorHAnsi" w:eastAsia="Times New Roman" w:hAnsiTheme="majorHAnsi" w:cs="Times New Roman"/>
-          <w:color w:val="000000"/>
-          <w:sz w:val="20"/>
-          <w:szCs w:val="20"/>
-          <w:lang w:val="ru-RU"/>
-        </w:rPr>
-      </w:pPr>
-      <w:r>
-        <w:rPr>
-          <w:rFonts w:asciiTheme="majorHAnsi" w:hAnsiTheme="majorHAnsi"/>
-          <w:color w:val="F14E32"/>
-          <w:sz w:val="20"/>
-          <w:szCs w:val="20"/>
-          <w:shd w:val="clear" w:color="auto" w:fill="FFFFFF"/>
-          <w:lang w:val="ru-RU"/>
-        </w:rPr>
-        <w:t xml:space="preserve">$ </w:t>
-      </w:r>
-      <w:proofErr w:type="spellStart"/>
-      <w:r>
-        <w:rPr>
-          <w:rFonts w:asciiTheme="majorHAnsi" w:hAnsiTheme="majorHAnsi"/>
-          <w:color w:val="F14E32"/>
-          <w:sz w:val="20"/>
-          <w:szCs w:val="20"/>
-          <w:shd w:val="clear" w:color="auto" w:fill="FFFFFF"/>
-        </w:rPr>
-        <w:t>g</w:t>
-      </w:r>
-      <w:r>
-        <w:rPr>
-          <w:rFonts w:asciiTheme="majorHAnsi" w:hAnsiTheme="majorHAnsi"/>
-          <w:color w:val="F14E32"/>
-          <w:sz w:val="20"/>
-          <w:szCs w:val="20"/>
-          <w:shd w:val="clear" w:color="auto" w:fill="FFFFFF"/>
-        </w:rPr>
-        <w:t>it</w:t>
-      </w:r>
-      <w:proofErr w:type="spellEnd"/>
-      <w:r>
-        <w:rPr>
-          <w:rFonts w:asciiTheme="majorHAnsi" w:hAnsiTheme="majorHAnsi"/>
-          <w:color w:val="F14E32"/>
-          <w:sz w:val="20"/>
-          <w:szCs w:val="20"/>
-          <w:shd w:val="clear" w:color="auto" w:fill="FFFFFF"/>
-          <w:lang w:val="ru-RU"/>
-        </w:rPr>
-        <w:t xml:space="preserve"> </w:t>
-      </w:r>
-      <w:proofErr w:type="spellStart"/>
-      <w:r>
-        <w:rPr>
-          <w:rFonts w:asciiTheme="majorHAnsi" w:hAnsiTheme="majorHAnsi"/>
-          <w:color w:val="F14E32"/>
-          <w:sz w:val="20"/>
-          <w:szCs w:val="20"/>
-          <w:shd w:val="clear" w:color="auto" w:fill="FFFFFF"/>
-        </w:rPr>
-        <w:t>config</w:t>
-      </w:r>
-      <w:proofErr w:type="spellEnd"/>
-      <w:r>
-        <w:rPr>
-          <w:rFonts w:asciiTheme="majorHAnsi" w:hAnsiTheme="majorHAnsi"/>
-          <w:color w:val="F14E32"/>
-          <w:sz w:val="20"/>
-          <w:szCs w:val="20"/>
-          <w:shd w:val="clear" w:color="auto" w:fill="FFFFFF"/>
-          <w:lang w:val="ru-RU"/>
-        </w:rPr>
-        <w:t xml:space="preserve"> --</w:t>
-      </w:r>
-      <w:r>
-        <w:rPr>
-          <w:rFonts w:asciiTheme="majorHAnsi" w:hAnsiTheme="majorHAnsi"/>
-          <w:color w:val="F14E32"/>
-          <w:sz w:val="20"/>
-          <w:szCs w:val="20"/>
-          <w:shd w:val="clear" w:color="auto" w:fill="FFFFFF"/>
-        </w:rPr>
-        <w:t>list</w:t>
-      </w:r>
-      <w:r>
-        <w:rPr>
-          <w:rFonts w:asciiTheme="majorHAnsi" w:eastAsia="Times New Roman" w:hAnsiTheme="majorHAnsi" w:cs="Times New Roman"/>
-          <w:color w:val="000000"/>
-          <w:sz w:val="20"/>
-          <w:szCs w:val="20"/>
-          <w:lang w:val="ru-RU"/>
-        </w:rPr>
-        <w:t xml:space="preserve"> – показывает все имеющиеся настройки</w:t>
-      </w:r>
-    </w:p>
-    <w:p>
-      <w:pPr>
-        <w:rPr>
-          <w:rFonts w:ascii="Georgia" w:eastAsia="Times New Roman" w:hAnsi="Georgia" w:cs="Times New Roman"/>
+          <w:lang w:val="ru-RU"/>
+        </w:rPr>
+      </w:pPr>
+    </w:p>
+    <w:p>
+      <w:pPr>
+        <w:spacing w:after="0"/>
+        <w:rPr>
+          <w:rFonts w:asciiTheme="majorHAnsi" w:eastAsia="Times New Roman" w:hAnsiTheme="majorHAnsi" w:cs="Times New Roman"/>
+          <w:color w:val="000000"/>
+          <w:sz w:val="20"/>
+          <w:szCs w:val="20"/>
+          <w:lang w:val="ru-RU"/>
+        </w:rPr>
+      </w:pPr>
+    </w:p>
+    <w:p>
+      <w:pPr>
+        <w:spacing w:after="0"/>
+        <w:rPr>
+          <w:rFonts w:asciiTheme="majorHAnsi" w:eastAsia="Times New Roman" w:hAnsiTheme="majorHAnsi" w:cs="Times New Roman"/>
+          <w:color w:val="000000"/>
+          <w:sz w:val="20"/>
+          <w:szCs w:val="20"/>
+          <w:lang w:val="ru-RU"/>
+        </w:rPr>
+      </w:pPr>
+    </w:p>
+    <w:p>
+      <w:pPr>
+        <w:spacing w:after="0"/>
+        <w:rPr>
+          <w:rFonts w:asciiTheme="majorHAnsi" w:eastAsia="Times New Roman" w:hAnsiTheme="majorHAnsi" w:cs="Times New Roman"/>
           <w:color w:val="000000"/>
           <w:sz w:val="20"/>
           <w:szCs w:val="20"/>
@@ -3418,7 +4788,7 @@
 </file>
 
 <file path=customXml/itemProps1.xml><?xml version="1.0" encoding="utf-8"?>
-<ds:datastoreItem xmlns:ds="http://schemas.openxmlformats.org/officeDocument/2006/customXml" ds:itemID="{6674BD0D-585C-468C-BFFD-F1C91A86960F}">
+<ds:datastoreItem xmlns:ds="http://schemas.openxmlformats.org/officeDocument/2006/customXml" ds:itemID="{0560CF31-0B98-4D6B-B492-A97224112762}">
   <ds:schemaRefs>
     <ds:schemaRef ds:uri="http://schemas.openxmlformats.org/officeDocument/2006/bibliography"/>
   </ds:schemaRefs>

</xml_diff>